<commit_message>
CEC - delai mas deux mois!
</commit_message>
<xml_diff>
--- a/src/assets/documents/CEC.docx
+++ b/src/assets/documents/CEC.docx
@@ -187,8 +187,6 @@
           <w:szCs w:val="14"/>
         </w:rPr>
       </w:pPr>
-      <w:bookmarkStart w:id="0" w:name="_GoBack"/>
-      <w:bookmarkEnd w:id="0"/>
     </w:p>
     <w:p>
       <w:pPr>
@@ -413,12 +411,18 @@
         <w:rPr>
           <w:color w:val="000000"/>
         </w:rPr>
-        <w:t xml:space="preserve">4 leçons d’une heure </w:t>
+        <w:t>4 leçons d’une heure</w:t>
       </w:r>
       <w:r>
         <w:rPr>
           <w:color w:val="000000"/>
         </w:rPr>
+        <w:t xml:space="preserve"> </w:t>
+      </w:r>
+      <w:r>
+        <w:rPr>
+          <w:color w:val="000000"/>
+        </w:rPr>
         <w:t xml:space="preserve">- </w:t>
       </w:r>
       <w:r>
@@ -432,8 +436,8 @@
       <w:pPr>
         <w:pStyle w:val="Heading3"/>
       </w:pPr>
-      <w:bookmarkStart w:id="1" w:name="_heading=h.js6s0jdinfbh" w:colFirst="0" w:colLast="0"/>
-      <w:bookmarkEnd w:id="1"/>
+      <w:bookmarkStart w:id="0" w:name="_heading=h.js6s0jdinfbh" w:colFirst="0" w:colLast="0"/>
+      <w:bookmarkEnd w:id="0"/>
       <w:r>
         <w:t>Atelier individuel intensif :</w:t>
       </w:r>
@@ -750,16 +754,6 @@
       <w:r>
         <w:t>réglé sur place. </w:t>
       </w:r>
-    </w:p>
-    <w:p>
-      <w:pPr>
-        <w:spacing w:after="60"/>
-        <w:rPr>
-          <w:rFonts w:cstheme="minorHAnsi"/>
-          <w:sz w:val="12"/>
-          <w:szCs w:val="12"/>
-        </w:rPr>
-      </w:pPr>
     </w:p>
     <w:p>
       <w:pPr>
@@ -1089,19 +1083,19 @@
     <w:tbl>
       <w:tblPr>
         <w:tblStyle w:val="TableGrid"/>
-        <w:tblW w:w="10294" w:type="dxa"/>
+        <w:tblW w:w="10764" w:type="dxa"/>
         <w:tblLook w:val="04A0" w:firstRow="1" w:lastRow="0" w:firstColumn="1" w:lastColumn="0" w:noHBand="0" w:noVBand="1"/>
       </w:tblPr>
       <w:tblGrid>
-        <w:gridCol w:w="10294"/>
+        <w:gridCol w:w="10764"/>
       </w:tblGrid>
       <w:tr>
         <w:trPr>
-          <w:trHeight w:val="2171"/>
+          <w:trHeight w:val="2249"/>
         </w:trPr>
         <w:tc>
           <w:tcPr>
-            <w:tcW w:w="10294" w:type="dxa"/>
+            <w:tcW w:w="10764" w:type="dxa"/>
           </w:tcPr>
           <w:p/>
         </w:tc>
@@ -1127,11 +1121,24 @@
       </w:r>
     </w:p>
     <w:p>
-      <w:pPr>
-        <w:tabs>
-          <w:tab w:val="left" w:pos="5670"/>
-        </w:tabs>
-      </w:pPr>
+      <w:r>
+        <w:t>Une fois le contrat d’éducation canine signé vous disposez d’un délai de 2 mois pour finir l’atelier. Au-delà</w:t>
+      </w:r>
+      <w:r>
+        <w:t xml:space="preserve"> des 2 mois </w:t>
+      </w:r>
+      <w:r>
+        <w:t xml:space="preserve">le présent </w:t>
+      </w:r>
+      <w:r>
+        <w:t>c</w:t>
+      </w:r>
+      <w:r>
+        <w:t>ontrat sera considéré comme caduque.</w:t>
+      </w:r>
+      <w:r>
+        <w:br/>
+      </w:r>
     </w:p>
     <w:tbl>
       <w:tblPr>
@@ -1141,15 +1148,15 @@
         <w:tblLook w:val="04A0" w:firstRow="1" w:lastRow="0" w:firstColumn="1" w:lastColumn="0" w:noHBand="0" w:noVBand="1"/>
       </w:tblPr>
       <w:tblGrid>
-        <w:gridCol w:w="5480"/>
+        <w:gridCol w:w="5682"/>
       </w:tblGrid>
       <w:tr>
         <w:trPr>
-          <w:trHeight w:val="1230"/>
+          <w:trHeight w:val="1039"/>
         </w:trPr>
         <w:tc>
           <w:tcPr>
-            <w:tcW w:w="5480" w:type="dxa"/>
+            <w:tcW w:w="5682" w:type="dxa"/>
           </w:tcPr>
           <w:p>
             <w:pPr>
@@ -1188,19 +1195,14 @@
     </w:p>
     <w:p>
       <w:pPr>
-        <w:tabs>
-          <w:tab w:val="left" w:pos="6663"/>
-        </w:tabs>
-      </w:pPr>
-    </w:p>
-    <w:p>
-      <w:pPr>
         <w:rPr>
           <w:rFonts w:ascii="Arial" w:hAnsi="Arial" w:cs="Arial"/>
           <w:sz w:val="36"/>
           <w:szCs w:val="36"/>
         </w:rPr>
       </w:pPr>
+      <w:bookmarkStart w:id="1" w:name="_GoBack"/>
+      <w:bookmarkEnd w:id="1"/>
     </w:p>
     <w:sectPr>
       <w:footerReference w:type="default" r:id="rId8"/>

</xml_diff>

<commit_message>
CEC - new offer 2021
</commit_message>
<xml_diff>
--- a/src/assets/documents/CEC.docx
+++ b/src/assets/documents/CEC.docx
@@ -1,6 +1,6 @@
 
 <file path=word/document.xml><?xml version="1.0" encoding="utf-8"?>
-<w:document xmlns:wpc="http://schemas.microsoft.com/office/word/2010/wordprocessingCanvas" xmlns:cx="http://schemas.microsoft.com/office/drawing/2014/chartex" xmlns:cx1="http://schemas.microsoft.com/office/drawing/2015/9/8/chartex" xmlns:cx2="http://schemas.microsoft.com/office/drawing/2015/10/21/chartex" xmlns:cx3="http://schemas.microsoft.com/office/drawing/2016/5/9/chartex" xmlns:cx4="http://schemas.microsoft.com/office/drawing/2016/5/10/chartex" xmlns:cx5="http://schemas.microsoft.com/office/drawing/2016/5/11/chartex" xmlns:cx6="http://schemas.microsoft.com/office/drawing/2016/5/12/chartex" xmlns:cx7="http://schemas.microsoft.com/office/drawing/2016/5/13/chartex" xmlns:cx8="http://schemas.microsoft.com/office/drawing/2016/5/14/chartex" xmlns:mc="http://schemas.openxmlformats.org/markup-compatibility/2006" xmlns:aink="http://schemas.microsoft.com/office/drawing/2016/ink" xmlns:am3d="http://schemas.microsoft.com/office/drawing/2017/model3d" xmlns:o="urn:schemas-microsoft-com:office:office" xmlns:r="http://schemas.openxmlformats.org/officeDocument/2006/relationships" xmlns:m="http://schemas.openxmlformats.org/officeDocument/2006/math" xmlns:v="urn:schemas-microsoft-com:vml" xmlns:wp14="http://schemas.microsoft.com/office/word/2010/wordprocessingDrawing" xmlns:wp="http://schemas.openxmlformats.org/drawingml/2006/wordprocessingDrawing" xmlns:w10="urn:schemas-microsoft-com:office:word" xmlns:w="http://schemas.openxmlformats.org/wordprocessingml/2006/main" xmlns:w14="http://schemas.microsoft.com/office/word/2010/wordml" xmlns:w15="http://schemas.microsoft.com/office/word/2012/wordml" xmlns:w16cid="http://schemas.microsoft.com/office/word/2016/wordml/cid" xmlns:w16se="http://schemas.microsoft.com/office/word/2015/wordml/symex" xmlns:wpg="http://schemas.microsoft.com/office/word/2010/wordprocessingGroup" xmlns:wpi="http://schemas.microsoft.com/office/word/2010/wordprocessingInk" xmlns:wne="http://schemas.microsoft.com/office/word/2006/wordml" xmlns:wps="http://schemas.microsoft.com/office/word/2010/wordprocessingShape" mc:Ignorable="w14 w15 w16se w16cid wp14">
+<w:document xmlns:wpc="http://schemas.microsoft.com/office/word/2010/wordprocessingCanvas" xmlns:cx="http://schemas.microsoft.com/office/drawing/2014/chartex" xmlns:cx1="http://schemas.microsoft.com/office/drawing/2015/9/8/chartex" xmlns:cx2="http://schemas.microsoft.com/office/drawing/2015/10/21/chartex" xmlns:cx3="http://schemas.microsoft.com/office/drawing/2016/5/9/chartex" xmlns:cx4="http://schemas.microsoft.com/office/drawing/2016/5/10/chartex" xmlns:cx5="http://schemas.microsoft.com/office/drawing/2016/5/11/chartex" xmlns:cx6="http://schemas.microsoft.com/office/drawing/2016/5/12/chartex" xmlns:cx7="http://schemas.microsoft.com/office/drawing/2016/5/13/chartex" xmlns:cx8="http://schemas.microsoft.com/office/drawing/2016/5/14/chartex" xmlns:mc="http://schemas.openxmlformats.org/markup-compatibility/2006" xmlns:aink="http://schemas.microsoft.com/office/drawing/2016/ink" xmlns:am3d="http://schemas.microsoft.com/office/drawing/2017/model3d" xmlns:o="urn:schemas-microsoft-com:office:office" xmlns:r="http://schemas.openxmlformats.org/officeDocument/2006/relationships" xmlns:m="http://schemas.openxmlformats.org/officeDocument/2006/math" xmlns:v="urn:schemas-microsoft-com:vml" xmlns:wp14="http://schemas.microsoft.com/office/word/2010/wordprocessingDrawing" xmlns:wp="http://schemas.openxmlformats.org/drawingml/2006/wordprocessingDrawing" xmlns:w10="urn:schemas-microsoft-com:office:word" xmlns:w="http://schemas.openxmlformats.org/wordprocessingml/2006/main" xmlns:w14="http://schemas.microsoft.com/office/word/2010/wordml" xmlns:w15="http://schemas.microsoft.com/office/word/2012/wordml" xmlns:w16cex="http://schemas.microsoft.com/office/word/2018/wordml/cex" xmlns:w16cid="http://schemas.microsoft.com/office/word/2016/wordml/cid" xmlns:w16="http://schemas.microsoft.com/office/word/2018/wordml" xmlns:w16se="http://schemas.microsoft.com/office/word/2015/wordml/symex" xmlns:wpg="http://schemas.microsoft.com/office/word/2010/wordprocessingGroup" xmlns:wpi="http://schemas.microsoft.com/office/word/2010/wordprocessingInk" xmlns:wne="http://schemas.microsoft.com/office/word/2006/wordml" xmlns:wps="http://schemas.microsoft.com/office/word/2010/wordprocessingShape" mc:Ignorable="w14 w15 w16se w16cid w16 w16cex wp14">
   <w:body>
     <w:p>
       <w:pPr>
@@ -385,10 +385,18 @@
       <w:pPr>
         <w:pStyle w:val="Heading3"/>
       </w:pPr>
-      <w:r>
-        <w:t>Atelier essentiel :</w:t>
-      </w:r>
-    </w:p>
+      <w:bookmarkStart w:id="0" w:name="_Hlk68636006"/>
+      <w:r>
+        <w:t xml:space="preserve">Atelier </w:t>
+      </w:r>
+      <w:r>
+        <w:t xml:space="preserve">d'éducation </w:t>
+      </w:r>
+      <w:r>
+        <w:t>essentiel :</w:t>
+      </w:r>
+    </w:p>
+    <w:bookmarkEnd w:id="0"/>
     <w:p>
       <w:pPr>
         <w:numPr>
@@ -411,7 +419,7 @@
         <w:rPr>
           <w:color w:val="000000"/>
         </w:rPr>
-        <w:t>4 leçons d’une heure</w:t>
+        <w:t>4 séances</w:t>
       </w:r>
       <w:r>
         <w:rPr>
@@ -423,6 +431,18 @@
         <w:rPr>
           <w:color w:val="000000"/>
         </w:rPr>
+        <w:t>d’une heure</w:t>
+      </w:r>
+      <w:r>
+        <w:rPr>
+          <w:color w:val="000000"/>
+        </w:rPr>
+        <w:t xml:space="preserve"> </w:t>
+      </w:r>
+      <w:r>
+        <w:rPr>
+          <w:color w:val="000000"/>
+        </w:rPr>
         <w:t xml:space="preserve">- </w:t>
       </w:r>
       <w:r>
@@ -436,10 +456,13 @@
       <w:pPr>
         <w:pStyle w:val="Heading3"/>
       </w:pPr>
-      <w:bookmarkStart w:id="0" w:name="_heading=h.js6s0jdinfbh" w:colFirst="0" w:colLast="0"/>
-      <w:bookmarkEnd w:id="0"/>
-      <w:r>
-        <w:t>Atelier individuel intensif :</w:t>
+      <w:bookmarkStart w:id="1" w:name="_heading=h.js6s0jdinfbh" w:colFirst="0" w:colLast="0"/>
+      <w:bookmarkEnd w:id="1"/>
+      <w:r>
+        <w:t>Atelier d</w:t>
+      </w:r>
+      <w:r>
+        <w:t>e rééducation :</w:t>
       </w:r>
     </w:p>
     <w:p>
@@ -464,31 +487,51 @@
         <w:rPr>
           <w:color w:val="000000"/>
         </w:rPr>
-        <w:t>2 leçon</w:t>
-      </w:r>
+        <w:t xml:space="preserve">7 </w:t>
+      </w:r>
+      <w:bookmarkStart w:id="2" w:name="_Hlk68636148"/>
       <w:r>
         <w:rPr>
           <w:color w:val="000000"/>
         </w:rPr>
-        <w:t>s</w:t>
-      </w:r>
+        <w:t xml:space="preserve">séances </w:t>
+      </w:r>
+      <w:bookmarkEnd w:id="2"/>
       <w:r>
         <w:rPr>
           <w:color w:val="000000"/>
         </w:rPr>
-        <w:t xml:space="preserve"> de trois heures</w:t>
+        <w:t>de 1</w:t>
       </w:r>
       <w:r>
         <w:rPr>
           <w:color w:val="000000"/>
         </w:rPr>
+        <w:t xml:space="preserve"> heures</w:t>
+      </w:r>
+      <w:r>
+        <w:rPr>
+          <w:color w:val="000000"/>
+        </w:rPr>
         <w:t xml:space="preserve"> -</w:t>
       </w:r>
       <w:r>
         <w:rPr>
           <w:color w:val="000000"/>
         </w:rPr>
-        <w:t xml:space="preserve"> 400€</w:t>
+        <w:t xml:space="preserve"> </w:t>
+      </w:r>
+      <w:r>
+        <w:rPr>
+          <w:color w:val="000000"/>
+        </w:rPr>
+        <w:t>693</w:t>
+      </w:r>
+      <w:r>
+        <w:rPr>
+          <w:color w:val="000000"/>
+        </w:rPr>
+        <w:t>€</w:t>
       </w:r>
     </w:p>
     <w:p>
@@ -496,7 +539,13 @@
         <w:pStyle w:val="Heading3"/>
       </w:pPr>
       <w:r>
-        <w:t>Atelier individuel renforcé :</w:t>
+        <w:t xml:space="preserve">Atelier individuel </w:t>
+      </w:r>
+      <w:r>
+        <w:t>intensif</w:t>
+      </w:r>
+      <w:r>
+        <w:t> :</w:t>
       </w:r>
     </w:p>
     <w:p>
@@ -521,7 +570,7 @@
         <w:rPr>
           <w:color w:val="000000"/>
         </w:rPr>
-        <w:t xml:space="preserve">1 jour ½ </w:t>
+        <w:t xml:space="preserve">5 heures sur une journée </w:t>
       </w:r>
       <w:r>
         <w:rPr>
@@ -533,7 +582,13 @@
         <w:rPr>
           <w:color w:val="000000"/>
         </w:rPr>
-        <w:t xml:space="preserve">490€ </w:t>
+        <w:t>5</w:t>
+      </w:r>
+      <w:r>
+        <w:rPr>
+          <w:color w:val="000000"/>
+        </w:rPr>
+        <w:t xml:space="preserve">90€ </w:t>
       </w:r>
     </w:p>
     <w:p>
@@ -541,7 +596,13 @@
         <w:pStyle w:val="Heading3"/>
       </w:pPr>
       <w:r>
-        <w:t>Atelier collectif intensif :</w:t>
+        <w:t>Atelier intensif </w:t>
+      </w:r>
+      <w:r>
+        <w:t xml:space="preserve">collectif </w:t>
+      </w:r>
+      <w:r>
+        <w:t>:</w:t>
       </w:r>
     </w:p>
     <w:p>
@@ -578,7 +639,13 @@
         <w:rPr>
           <w:color w:val="000000"/>
         </w:rPr>
-        <w:t>290€</w:t>
+        <w:t>320</w:t>
+      </w:r>
+      <w:r>
+        <w:rPr>
+          <w:color w:val="000000"/>
+        </w:rPr>
+        <w:t>€</w:t>
       </w:r>
     </w:p>
     <w:p/>
@@ -1004,7 +1071,7 @@
                 </mc:Choice>
                 <mc:Fallback>
                   <w:pict>
-                    <v:rect w14:anchorId="1EC7F9A3" id="Rectangle 19" o:spid="_x0000_s1026" style="position:absolute;margin-left:121pt;margin-top:2pt;width:1pt;height:1pt;z-index:251665408;visibility:visible;mso-wrap-style:square;mso-wrap-distance-left:9pt;mso-wrap-distance-top:0;mso-wrap-distance-right:9pt;mso-wrap-distance-bottom:0;mso-position-horizontal:absolute;mso-position-horizontal-relative:text;mso-position-vertical:absolute;mso-position-vertical-relative:text;v-text-anchor:middle" o:gfxdata="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" filled="f" stroked="f">
+                    <v:rect w14:anchorId="1EC7F9A3" id="Rectangle 19" o:spid="_x0000_s1026" style="position:absolute;margin-left:121pt;margin-top:2pt;width:1pt;height:1pt;z-index:251665408;visibility:visible;mso-wrap-style:square;mso-wrap-distance-left:9pt;mso-wrap-distance-top:0;mso-wrap-distance-right:9pt;mso-wrap-distance-bottom:0;mso-position-horizontal:absolute;mso-position-horizontal-relative:text;mso-position-vertical:absolute;mso-position-vertical-relative:text;v-text-anchor:middle" o:gfxdata="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" filled="f" stroked="f">
                       <v:textbox inset="2.53958mm,2.53958mm,2.53958mm,2.53958mm">
                         <w:txbxContent>
                           <w:p>
@@ -1122,19 +1189,7 @@
     </w:p>
     <w:p>
       <w:r>
-        <w:t>Une fois le contrat d’éducation canine signé vous disposez d’un délai de 2 mois pour finir l’atelier. Au-delà</w:t>
-      </w:r>
-      <w:r>
-        <w:t xml:space="preserve"> des 2 mois </w:t>
-      </w:r>
-      <w:r>
-        <w:t xml:space="preserve">le présent </w:t>
-      </w:r>
-      <w:r>
-        <w:t>c</w:t>
-      </w:r>
-      <w:r>
-        <w:t>ontrat sera considéré comme caduque.</w:t>
+        <w:t>Une fois le contrat d’éducation canine signé vous disposez d’un délai de 2 mois pour finir l’atelier. Au-delà des 2 mois le présent contrat sera considéré comme caduque.</w:t>
       </w:r>
       <w:r>
         <w:br/>
@@ -1201,8 +1256,6 @@
           <w:szCs w:val="36"/>
         </w:rPr>
       </w:pPr>
-      <w:bookmarkStart w:id="1" w:name="_GoBack"/>
-      <w:bookmarkEnd w:id="1"/>
     </w:p>
     <w:sectPr>
       <w:footerReference w:type="default" r:id="rId8"/>
@@ -1216,7 +1269,7 @@
 </file>
 
 <file path=word/endnotes.xml><?xml version="1.0" encoding="utf-8"?>
-<w:endnotes xmlns:wpc="http://schemas.microsoft.com/office/word/2010/wordprocessingCanvas" xmlns:cx="http://schemas.microsoft.com/office/drawing/2014/chartex" xmlns:cx1="http://schemas.microsoft.com/office/drawing/2015/9/8/chartex" xmlns:cx2="http://schemas.microsoft.com/office/drawing/2015/10/21/chartex" xmlns:cx3="http://schemas.microsoft.com/office/drawing/2016/5/9/chartex" xmlns:cx4="http://schemas.microsoft.com/office/drawing/2016/5/10/chartex" xmlns:cx5="http://schemas.microsoft.com/office/drawing/2016/5/11/chartex" xmlns:cx6="http://schemas.microsoft.com/office/drawing/2016/5/12/chartex" xmlns:cx7="http://schemas.microsoft.com/office/drawing/2016/5/13/chartex" xmlns:cx8="http://schemas.microsoft.com/office/drawing/2016/5/14/chartex" xmlns:mc="http://schemas.openxmlformats.org/markup-compatibility/2006" xmlns:aink="http://schemas.microsoft.com/office/drawing/2016/ink" xmlns:am3d="http://schemas.microsoft.com/office/drawing/2017/model3d" xmlns:o="urn:schemas-microsoft-com:office:office" xmlns:r="http://schemas.openxmlformats.org/officeDocument/2006/relationships" xmlns:m="http://schemas.openxmlformats.org/officeDocument/2006/math" xmlns:v="urn:schemas-microsoft-com:vml" xmlns:wp14="http://schemas.microsoft.com/office/word/2010/wordprocessingDrawing" xmlns:wp="http://schemas.openxmlformats.org/drawingml/2006/wordprocessingDrawing" xmlns:w10="urn:schemas-microsoft-com:office:word" xmlns:w="http://schemas.openxmlformats.org/wordprocessingml/2006/main" xmlns:w14="http://schemas.microsoft.com/office/word/2010/wordml" xmlns:w15="http://schemas.microsoft.com/office/word/2012/wordml" xmlns:w16cid="http://schemas.microsoft.com/office/word/2016/wordml/cid" xmlns:w16se="http://schemas.microsoft.com/office/word/2015/wordml/symex" xmlns:wpg="http://schemas.microsoft.com/office/word/2010/wordprocessingGroup" xmlns:wpi="http://schemas.microsoft.com/office/word/2010/wordprocessingInk" xmlns:wne="http://schemas.microsoft.com/office/word/2006/wordml" xmlns:wps="http://schemas.microsoft.com/office/word/2010/wordprocessingShape" mc:Ignorable="w14 w15 w16se w16cid wp14">
+<w:endnotes xmlns:wpc="http://schemas.microsoft.com/office/word/2010/wordprocessingCanvas" xmlns:cx="http://schemas.microsoft.com/office/drawing/2014/chartex" xmlns:cx1="http://schemas.microsoft.com/office/drawing/2015/9/8/chartex" xmlns:cx2="http://schemas.microsoft.com/office/drawing/2015/10/21/chartex" xmlns:cx3="http://schemas.microsoft.com/office/drawing/2016/5/9/chartex" xmlns:cx4="http://schemas.microsoft.com/office/drawing/2016/5/10/chartex" xmlns:cx5="http://schemas.microsoft.com/office/drawing/2016/5/11/chartex" xmlns:cx6="http://schemas.microsoft.com/office/drawing/2016/5/12/chartex" xmlns:cx7="http://schemas.microsoft.com/office/drawing/2016/5/13/chartex" xmlns:cx8="http://schemas.microsoft.com/office/drawing/2016/5/14/chartex" xmlns:mc="http://schemas.openxmlformats.org/markup-compatibility/2006" xmlns:aink="http://schemas.microsoft.com/office/drawing/2016/ink" xmlns:am3d="http://schemas.microsoft.com/office/drawing/2017/model3d" xmlns:o="urn:schemas-microsoft-com:office:office" xmlns:r="http://schemas.openxmlformats.org/officeDocument/2006/relationships" xmlns:m="http://schemas.openxmlformats.org/officeDocument/2006/math" xmlns:v="urn:schemas-microsoft-com:vml" xmlns:wp14="http://schemas.microsoft.com/office/word/2010/wordprocessingDrawing" xmlns:wp="http://schemas.openxmlformats.org/drawingml/2006/wordprocessingDrawing" xmlns:w10="urn:schemas-microsoft-com:office:word" xmlns:w="http://schemas.openxmlformats.org/wordprocessingml/2006/main" xmlns:w14="http://schemas.microsoft.com/office/word/2010/wordml" xmlns:w15="http://schemas.microsoft.com/office/word/2012/wordml" xmlns:w16cex="http://schemas.microsoft.com/office/word/2018/wordml/cex" xmlns:w16cid="http://schemas.microsoft.com/office/word/2016/wordml/cid" xmlns:w16="http://schemas.microsoft.com/office/word/2018/wordml" xmlns:w16se="http://schemas.microsoft.com/office/word/2015/wordml/symex" xmlns:wpg="http://schemas.microsoft.com/office/word/2010/wordprocessingGroup" xmlns:wpi="http://schemas.microsoft.com/office/word/2010/wordprocessingInk" xmlns:wne="http://schemas.microsoft.com/office/word/2006/wordml" xmlns:wps="http://schemas.microsoft.com/office/word/2010/wordprocessingShape" mc:Ignorable="w14 w15 w16se w16cid w16 w16cex wp14">
   <w:endnote w:type="separator" w:id="-1">
     <w:p>
       <w:pPr>
@@ -1241,7 +1294,7 @@
 </file>
 
 <file path=word/footer1.xml><?xml version="1.0" encoding="utf-8"?>
-<w:ftr xmlns:wpc="http://schemas.microsoft.com/office/word/2010/wordprocessingCanvas" xmlns:cx="http://schemas.microsoft.com/office/drawing/2014/chartex" xmlns:cx1="http://schemas.microsoft.com/office/drawing/2015/9/8/chartex" xmlns:cx2="http://schemas.microsoft.com/office/drawing/2015/10/21/chartex" xmlns:cx3="http://schemas.microsoft.com/office/drawing/2016/5/9/chartex" xmlns:cx4="http://schemas.microsoft.com/office/drawing/2016/5/10/chartex" xmlns:cx5="http://schemas.microsoft.com/office/drawing/2016/5/11/chartex" xmlns:cx6="http://schemas.microsoft.com/office/drawing/2016/5/12/chartex" xmlns:cx7="http://schemas.microsoft.com/office/drawing/2016/5/13/chartex" xmlns:cx8="http://schemas.microsoft.com/office/drawing/2016/5/14/chartex" xmlns:mc="http://schemas.openxmlformats.org/markup-compatibility/2006" xmlns:aink="http://schemas.microsoft.com/office/drawing/2016/ink" xmlns:am3d="http://schemas.microsoft.com/office/drawing/2017/model3d" xmlns:o="urn:schemas-microsoft-com:office:office" xmlns:r="http://schemas.openxmlformats.org/officeDocument/2006/relationships" xmlns:m="http://schemas.openxmlformats.org/officeDocument/2006/math" xmlns:v="urn:schemas-microsoft-com:vml" xmlns:wp14="http://schemas.microsoft.com/office/word/2010/wordprocessingDrawing" xmlns:wp="http://schemas.openxmlformats.org/drawingml/2006/wordprocessingDrawing" xmlns:w10="urn:schemas-microsoft-com:office:word" xmlns:w="http://schemas.openxmlformats.org/wordprocessingml/2006/main" xmlns:w14="http://schemas.microsoft.com/office/word/2010/wordml" xmlns:w15="http://schemas.microsoft.com/office/word/2012/wordml" xmlns:w16cid="http://schemas.microsoft.com/office/word/2016/wordml/cid" xmlns:w16se="http://schemas.microsoft.com/office/word/2015/wordml/symex" xmlns:wpg="http://schemas.microsoft.com/office/word/2010/wordprocessingGroup" xmlns:wpi="http://schemas.microsoft.com/office/word/2010/wordprocessingInk" xmlns:wne="http://schemas.microsoft.com/office/word/2006/wordml" xmlns:wps="http://schemas.microsoft.com/office/word/2010/wordprocessingShape" mc:Ignorable="w14 w15 w16se w16cid wp14">
+<w:ftr xmlns:wpc="http://schemas.microsoft.com/office/word/2010/wordprocessingCanvas" xmlns:cx="http://schemas.microsoft.com/office/drawing/2014/chartex" xmlns:cx1="http://schemas.microsoft.com/office/drawing/2015/9/8/chartex" xmlns:cx2="http://schemas.microsoft.com/office/drawing/2015/10/21/chartex" xmlns:cx3="http://schemas.microsoft.com/office/drawing/2016/5/9/chartex" xmlns:cx4="http://schemas.microsoft.com/office/drawing/2016/5/10/chartex" xmlns:cx5="http://schemas.microsoft.com/office/drawing/2016/5/11/chartex" xmlns:cx6="http://schemas.microsoft.com/office/drawing/2016/5/12/chartex" xmlns:cx7="http://schemas.microsoft.com/office/drawing/2016/5/13/chartex" xmlns:cx8="http://schemas.microsoft.com/office/drawing/2016/5/14/chartex" xmlns:mc="http://schemas.openxmlformats.org/markup-compatibility/2006" xmlns:aink="http://schemas.microsoft.com/office/drawing/2016/ink" xmlns:am3d="http://schemas.microsoft.com/office/drawing/2017/model3d" xmlns:o="urn:schemas-microsoft-com:office:office" xmlns:r="http://schemas.openxmlformats.org/officeDocument/2006/relationships" xmlns:m="http://schemas.openxmlformats.org/officeDocument/2006/math" xmlns:v="urn:schemas-microsoft-com:vml" xmlns:wp14="http://schemas.microsoft.com/office/word/2010/wordprocessingDrawing" xmlns:wp="http://schemas.openxmlformats.org/drawingml/2006/wordprocessingDrawing" xmlns:w10="urn:schemas-microsoft-com:office:word" xmlns:w="http://schemas.openxmlformats.org/wordprocessingml/2006/main" xmlns:w14="http://schemas.microsoft.com/office/word/2010/wordml" xmlns:w15="http://schemas.microsoft.com/office/word/2012/wordml" xmlns:w16cex="http://schemas.microsoft.com/office/word/2018/wordml/cex" xmlns:w16cid="http://schemas.microsoft.com/office/word/2016/wordml/cid" xmlns:w16="http://schemas.microsoft.com/office/word/2018/wordml" xmlns:w16se="http://schemas.microsoft.com/office/word/2015/wordml/symex" xmlns:wpg="http://schemas.microsoft.com/office/word/2010/wordprocessingGroup" xmlns:wpi="http://schemas.microsoft.com/office/word/2010/wordprocessingInk" xmlns:wne="http://schemas.microsoft.com/office/word/2006/wordml" xmlns:wps="http://schemas.microsoft.com/office/word/2010/wordprocessingShape" mc:Ignorable="w14 w15 w16se w16cid w16 w16cex wp14">
   <w:p>
     <w:pPr>
       <w:jc w:val="center"/>
@@ -1253,8 +1306,11 @@
       </w:rPr>
     </w:pPr>
     <w:r>
+      <w:rPr>
+        <w:noProof/>
+      </w:rPr>
       <w:pict w14:anchorId="111AF620">
-        <v:rect id="_x0000_i1025" style="width:0;height:1.5pt" o:hralign="center" o:hrstd="t" o:hr="t" fillcolor="#a0a0a0" stroked="f"/>
+        <v:rect id="_x0000_i1025" alt="" style="width:451.3pt;height:.05pt;mso-width-percent:0;mso-height-percent:0;mso-width-percent:0;mso-height-percent:0" o:hralign="center" o:hrstd="t" o:hr="t" fillcolor="#a0a0a0" stroked="f"/>
       </w:pict>
     </w:r>
   </w:p>
@@ -1370,7 +1426,7 @@
 </file>
 
 <file path=word/footnotes.xml><?xml version="1.0" encoding="utf-8"?>
-<w:footnotes xmlns:wpc="http://schemas.microsoft.com/office/word/2010/wordprocessingCanvas" xmlns:cx="http://schemas.microsoft.com/office/drawing/2014/chartex" xmlns:cx1="http://schemas.microsoft.com/office/drawing/2015/9/8/chartex" xmlns:cx2="http://schemas.microsoft.com/office/drawing/2015/10/21/chartex" xmlns:cx3="http://schemas.microsoft.com/office/drawing/2016/5/9/chartex" xmlns:cx4="http://schemas.microsoft.com/office/drawing/2016/5/10/chartex" xmlns:cx5="http://schemas.microsoft.com/office/drawing/2016/5/11/chartex" xmlns:cx6="http://schemas.microsoft.com/office/drawing/2016/5/12/chartex" xmlns:cx7="http://schemas.microsoft.com/office/drawing/2016/5/13/chartex" xmlns:cx8="http://schemas.microsoft.com/office/drawing/2016/5/14/chartex" xmlns:mc="http://schemas.openxmlformats.org/markup-compatibility/2006" xmlns:aink="http://schemas.microsoft.com/office/drawing/2016/ink" xmlns:am3d="http://schemas.microsoft.com/office/drawing/2017/model3d" xmlns:o="urn:schemas-microsoft-com:office:office" xmlns:r="http://schemas.openxmlformats.org/officeDocument/2006/relationships" xmlns:m="http://schemas.openxmlformats.org/officeDocument/2006/math" xmlns:v="urn:schemas-microsoft-com:vml" xmlns:wp14="http://schemas.microsoft.com/office/word/2010/wordprocessingDrawing" xmlns:wp="http://schemas.openxmlformats.org/drawingml/2006/wordprocessingDrawing" xmlns:w10="urn:schemas-microsoft-com:office:word" xmlns:w="http://schemas.openxmlformats.org/wordprocessingml/2006/main" xmlns:w14="http://schemas.microsoft.com/office/word/2010/wordml" xmlns:w15="http://schemas.microsoft.com/office/word/2012/wordml" xmlns:w16cid="http://schemas.microsoft.com/office/word/2016/wordml/cid" xmlns:w16se="http://schemas.microsoft.com/office/word/2015/wordml/symex" xmlns:wpg="http://schemas.microsoft.com/office/word/2010/wordprocessingGroup" xmlns:wpi="http://schemas.microsoft.com/office/word/2010/wordprocessingInk" xmlns:wne="http://schemas.microsoft.com/office/word/2006/wordml" xmlns:wps="http://schemas.microsoft.com/office/word/2010/wordprocessingShape" mc:Ignorable="w14 w15 w16se w16cid wp14">
+<w:footnotes xmlns:wpc="http://schemas.microsoft.com/office/word/2010/wordprocessingCanvas" xmlns:cx="http://schemas.microsoft.com/office/drawing/2014/chartex" xmlns:cx1="http://schemas.microsoft.com/office/drawing/2015/9/8/chartex" xmlns:cx2="http://schemas.microsoft.com/office/drawing/2015/10/21/chartex" xmlns:cx3="http://schemas.microsoft.com/office/drawing/2016/5/9/chartex" xmlns:cx4="http://schemas.microsoft.com/office/drawing/2016/5/10/chartex" xmlns:cx5="http://schemas.microsoft.com/office/drawing/2016/5/11/chartex" xmlns:cx6="http://schemas.microsoft.com/office/drawing/2016/5/12/chartex" xmlns:cx7="http://schemas.microsoft.com/office/drawing/2016/5/13/chartex" xmlns:cx8="http://schemas.microsoft.com/office/drawing/2016/5/14/chartex" xmlns:mc="http://schemas.openxmlformats.org/markup-compatibility/2006" xmlns:aink="http://schemas.microsoft.com/office/drawing/2016/ink" xmlns:am3d="http://schemas.microsoft.com/office/drawing/2017/model3d" xmlns:o="urn:schemas-microsoft-com:office:office" xmlns:r="http://schemas.openxmlformats.org/officeDocument/2006/relationships" xmlns:m="http://schemas.openxmlformats.org/officeDocument/2006/math" xmlns:v="urn:schemas-microsoft-com:vml" xmlns:wp14="http://schemas.microsoft.com/office/word/2010/wordprocessingDrawing" xmlns:wp="http://schemas.openxmlformats.org/drawingml/2006/wordprocessingDrawing" xmlns:w10="urn:schemas-microsoft-com:office:word" xmlns:w="http://schemas.openxmlformats.org/wordprocessingml/2006/main" xmlns:w14="http://schemas.microsoft.com/office/word/2010/wordml" xmlns:w15="http://schemas.microsoft.com/office/word/2012/wordml" xmlns:w16cex="http://schemas.microsoft.com/office/word/2018/wordml/cex" xmlns:w16cid="http://schemas.microsoft.com/office/word/2016/wordml/cid" xmlns:w16="http://schemas.microsoft.com/office/word/2018/wordml" xmlns:w16se="http://schemas.microsoft.com/office/word/2015/wordml/symex" xmlns:wpg="http://schemas.microsoft.com/office/word/2010/wordprocessingGroup" xmlns:wpi="http://schemas.microsoft.com/office/word/2010/wordprocessingInk" xmlns:wne="http://schemas.microsoft.com/office/word/2006/wordml" xmlns:wps="http://schemas.microsoft.com/office/word/2010/wordprocessingShape" mc:Ignorable="w14 w15 w16se w16cid w16 w16cex wp14">
   <w:footnote w:type="separator" w:id="-1">
     <w:p>
       <w:pPr>
@@ -1395,7 +1451,7 @@
 </file>
 
 <file path=word/numbering.xml><?xml version="1.0" encoding="utf-8"?>
-<w:numbering xmlns:wpc="http://schemas.microsoft.com/office/word/2010/wordprocessingCanvas" xmlns:cx="http://schemas.microsoft.com/office/drawing/2014/chartex" xmlns:cx1="http://schemas.microsoft.com/office/drawing/2015/9/8/chartex" xmlns:cx2="http://schemas.microsoft.com/office/drawing/2015/10/21/chartex" xmlns:cx3="http://schemas.microsoft.com/office/drawing/2016/5/9/chartex" xmlns:cx4="http://schemas.microsoft.com/office/drawing/2016/5/10/chartex" xmlns:cx5="http://schemas.microsoft.com/office/drawing/2016/5/11/chartex" xmlns:cx6="http://schemas.microsoft.com/office/drawing/2016/5/12/chartex" xmlns:cx7="http://schemas.microsoft.com/office/drawing/2016/5/13/chartex" xmlns:cx8="http://schemas.microsoft.com/office/drawing/2016/5/14/chartex" xmlns:mc="http://schemas.openxmlformats.org/markup-compatibility/2006" xmlns:aink="http://schemas.microsoft.com/office/drawing/2016/ink" xmlns:am3d="http://schemas.microsoft.com/office/drawing/2017/model3d" xmlns:o="urn:schemas-microsoft-com:office:office" xmlns:r="http://schemas.openxmlformats.org/officeDocument/2006/relationships" xmlns:m="http://schemas.openxmlformats.org/officeDocument/2006/math" xmlns:v="urn:schemas-microsoft-com:vml" xmlns:wp14="http://schemas.microsoft.com/office/word/2010/wordprocessingDrawing" xmlns:wp="http://schemas.openxmlformats.org/drawingml/2006/wordprocessingDrawing" xmlns:w10="urn:schemas-microsoft-com:office:word" xmlns:w="http://schemas.openxmlformats.org/wordprocessingml/2006/main" xmlns:w14="http://schemas.microsoft.com/office/word/2010/wordml" xmlns:w15="http://schemas.microsoft.com/office/word/2012/wordml" xmlns:w16cid="http://schemas.microsoft.com/office/word/2016/wordml/cid" xmlns:w16se="http://schemas.microsoft.com/office/word/2015/wordml/symex" xmlns:wpg="http://schemas.microsoft.com/office/word/2010/wordprocessingGroup" xmlns:wpi="http://schemas.microsoft.com/office/word/2010/wordprocessingInk" xmlns:wne="http://schemas.microsoft.com/office/word/2006/wordml" xmlns:wps="http://schemas.microsoft.com/office/word/2010/wordprocessingShape" mc:Ignorable="w14 w15 w16se w16cid wp14">
+<w:numbering xmlns:wpc="http://schemas.microsoft.com/office/word/2010/wordprocessingCanvas" xmlns:cx="http://schemas.microsoft.com/office/drawing/2014/chartex" xmlns:cx1="http://schemas.microsoft.com/office/drawing/2015/9/8/chartex" xmlns:cx2="http://schemas.microsoft.com/office/drawing/2015/10/21/chartex" xmlns:cx3="http://schemas.microsoft.com/office/drawing/2016/5/9/chartex" xmlns:cx4="http://schemas.microsoft.com/office/drawing/2016/5/10/chartex" xmlns:cx5="http://schemas.microsoft.com/office/drawing/2016/5/11/chartex" xmlns:cx6="http://schemas.microsoft.com/office/drawing/2016/5/12/chartex" xmlns:cx7="http://schemas.microsoft.com/office/drawing/2016/5/13/chartex" xmlns:cx8="http://schemas.microsoft.com/office/drawing/2016/5/14/chartex" xmlns:mc="http://schemas.openxmlformats.org/markup-compatibility/2006" xmlns:aink="http://schemas.microsoft.com/office/drawing/2016/ink" xmlns:am3d="http://schemas.microsoft.com/office/drawing/2017/model3d" xmlns:o="urn:schemas-microsoft-com:office:office" xmlns:r="http://schemas.openxmlformats.org/officeDocument/2006/relationships" xmlns:m="http://schemas.openxmlformats.org/officeDocument/2006/math" xmlns:v="urn:schemas-microsoft-com:vml" xmlns:wp14="http://schemas.microsoft.com/office/word/2010/wordprocessingDrawing" xmlns:wp="http://schemas.openxmlformats.org/drawingml/2006/wordprocessingDrawing" xmlns:w10="urn:schemas-microsoft-com:office:word" xmlns:w="http://schemas.openxmlformats.org/wordprocessingml/2006/main" xmlns:w14="http://schemas.microsoft.com/office/word/2010/wordml" xmlns:w15="http://schemas.microsoft.com/office/word/2012/wordml" xmlns:w16cex="http://schemas.microsoft.com/office/word/2018/wordml/cex" xmlns:w16cid="http://schemas.microsoft.com/office/word/2016/wordml/cid" xmlns:w16="http://schemas.microsoft.com/office/word/2018/wordml" xmlns:w16se="http://schemas.microsoft.com/office/word/2015/wordml/symex" xmlns:wpg="http://schemas.microsoft.com/office/word/2010/wordprocessingGroup" xmlns:wpi="http://schemas.microsoft.com/office/word/2010/wordprocessingInk" xmlns:wne="http://schemas.microsoft.com/office/word/2006/wordml" xmlns:wps="http://schemas.microsoft.com/office/word/2010/wordprocessingShape" mc:Ignorable="w14 w15 w16se w16cid w16 w16cex wp14">
   <w:abstractNum w:abstractNumId="0" w15:restartNumberingAfterBreak="0">
     <w:nsid w:val="002071C7"/>
     <w:multiLevelType w:val="hybridMultilevel"/>
@@ -2738,7 +2794,7 @@
 </file>
 
 <file path=word/styles.xml><?xml version="1.0" encoding="utf-8"?>
-<w:styles xmlns:mc="http://schemas.openxmlformats.org/markup-compatibility/2006" xmlns:r="http://schemas.openxmlformats.org/officeDocument/2006/relationships" xmlns:w="http://schemas.openxmlformats.org/wordprocessingml/2006/main" xmlns:w14="http://schemas.microsoft.com/office/word/2010/wordml" xmlns:w15="http://schemas.microsoft.com/office/word/2012/wordml" xmlns:w16cid="http://schemas.microsoft.com/office/word/2016/wordml/cid" xmlns:w16se="http://schemas.microsoft.com/office/word/2015/wordml/symex" mc:Ignorable="w14 w15 w16se w16cid">
+<w:styles xmlns:mc="http://schemas.openxmlformats.org/markup-compatibility/2006" xmlns:r="http://schemas.openxmlformats.org/officeDocument/2006/relationships" xmlns:w="http://schemas.openxmlformats.org/wordprocessingml/2006/main" xmlns:w14="http://schemas.microsoft.com/office/word/2010/wordml" xmlns:w15="http://schemas.microsoft.com/office/word/2012/wordml" xmlns:w16cex="http://schemas.microsoft.com/office/word/2018/wordml/cex" xmlns:w16cid="http://schemas.microsoft.com/office/word/2016/wordml/cid" xmlns:w16="http://schemas.microsoft.com/office/word/2018/wordml" xmlns:w16se="http://schemas.microsoft.com/office/word/2015/wordml/symex" mc:Ignorable="w14 w15 w16se w16cid w16 w16cex">
   <w:docDefaults>
     <w:rPrDefault>
       <w:rPr>
@@ -3202,6 +3258,136 @@
       <w:szCs w:val="24"/>
     </w:rPr>
   </w:style>
+  <w:style w:type="paragraph" w:styleId="Heading4">
+    <w:name w:val="heading 4"/>
+    <w:basedOn w:val="Normal"/>
+    <w:next w:val="Normal"/>
+    <w:link w:val="Heading4Char"/>
+    <w:uiPriority w:val="9"/>
+    <w:unhideWhenUsed/>
+    <w:qFormat/>
+    <w:rsid w:val="00705618"/>
+    <w:pPr>
+      <w:keepNext/>
+      <w:keepLines/>
+      <w:spacing w:before="40" w:after="0"/>
+      <w:outlineLvl w:val="3"/>
+    </w:pPr>
+    <w:rPr>
+      <w:rFonts w:asciiTheme="majorHAnsi" w:eastAsiaTheme="majorEastAsia" w:hAnsiTheme="majorHAnsi" w:cstheme="majorBidi"/>
+      <w:i/>
+      <w:iCs/>
+      <w:color w:val="2F5496" w:themeColor="accent1" w:themeShade="BF"/>
+    </w:rPr>
+  </w:style>
+  <w:style w:type="paragraph" w:styleId="Heading5">
+    <w:name w:val="heading 5"/>
+    <w:basedOn w:val="Normal"/>
+    <w:next w:val="Normal"/>
+    <w:link w:val="Heading5Char"/>
+    <w:uiPriority w:val="9"/>
+    <w:unhideWhenUsed/>
+    <w:qFormat/>
+    <w:rsid w:val="00705618"/>
+    <w:pPr>
+      <w:keepNext/>
+      <w:keepLines/>
+      <w:spacing w:before="40" w:after="0"/>
+      <w:outlineLvl w:val="4"/>
+    </w:pPr>
+    <w:rPr>
+      <w:rFonts w:asciiTheme="majorHAnsi" w:eastAsiaTheme="majorEastAsia" w:hAnsiTheme="majorHAnsi" w:cstheme="majorBidi"/>
+      <w:color w:val="2F5496" w:themeColor="accent1" w:themeShade="BF"/>
+    </w:rPr>
+  </w:style>
+  <w:style w:type="paragraph" w:styleId="Heading6">
+    <w:name w:val="heading 6"/>
+    <w:basedOn w:val="Normal"/>
+    <w:next w:val="Normal"/>
+    <w:link w:val="Heading6Char"/>
+    <w:uiPriority w:val="9"/>
+    <w:unhideWhenUsed/>
+    <w:qFormat/>
+    <w:rsid w:val="00705618"/>
+    <w:pPr>
+      <w:keepNext/>
+      <w:keepLines/>
+      <w:spacing w:before="40" w:after="0"/>
+      <w:outlineLvl w:val="5"/>
+    </w:pPr>
+    <w:rPr>
+      <w:rFonts w:asciiTheme="majorHAnsi" w:eastAsiaTheme="majorEastAsia" w:hAnsiTheme="majorHAnsi" w:cstheme="majorBidi"/>
+      <w:color w:val="1F3763" w:themeColor="accent1" w:themeShade="7F"/>
+    </w:rPr>
+  </w:style>
+  <w:style w:type="paragraph" w:styleId="Heading7">
+    <w:name w:val="heading 7"/>
+    <w:basedOn w:val="Normal"/>
+    <w:next w:val="Normal"/>
+    <w:link w:val="Heading7Char"/>
+    <w:uiPriority w:val="9"/>
+    <w:unhideWhenUsed/>
+    <w:qFormat/>
+    <w:rsid w:val="00705618"/>
+    <w:pPr>
+      <w:keepNext/>
+      <w:keepLines/>
+      <w:spacing w:before="40" w:after="0"/>
+      <w:outlineLvl w:val="6"/>
+    </w:pPr>
+    <w:rPr>
+      <w:rFonts w:asciiTheme="majorHAnsi" w:eastAsiaTheme="majorEastAsia" w:hAnsiTheme="majorHAnsi" w:cstheme="majorBidi"/>
+      <w:i/>
+      <w:iCs/>
+      <w:color w:val="1F3763" w:themeColor="accent1" w:themeShade="7F"/>
+    </w:rPr>
+  </w:style>
+  <w:style w:type="paragraph" w:styleId="Heading8">
+    <w:name w:val="heading 8"/>
+    <w:basedOn w:val="Normal"/>
+    <w:next w:val="Normal"/>
+    <w:link w:val="Heading8Char"/>
+    <w:uiPriority w:val="9"/>
+    <w:unhideWhenUsed/>
+    <w:qFormat/>
+    <w:rsid w:val="00705618"/>
+    <w:pPr>
+      <w:keepNext/>
+      <w:keepLines/>
+      <w:spacing w:before="40" w:after="0"/>
+      <w:outlineLvl w:val="7"/>
+    </w:pPr>
+    <w:rPr>
+      <w:rFonts w:asciiTheme="majorHAnsi" w:eastAsiaTheme="majorEastAsia" w:hAnsiTheme="majorHAnsi" w:cstheme="majorBidi"/>
+      <w:color w:val="272727" w:themeColor="text1" w:themeTint="D8"/>
+      <w:sz w:val="21"/>
+      <w:szCs w:val="21"/>
+    </w:rPr>
+  </w:style>
+  <w:style w:type="paragraph" w:styleId="Heading9">
+    <w:name w:val="heading 9"/>
+    <w:basedOn w:val="Normal"/>
+    <w:next w:val="Normal"/>
+    <w:link w:val="Heading9Char"/>
+    <w:uiPriority w:val="9"/>
+    <w:unhideWhenUsed/>
+    <w:qFormat/>
+    <w:rsid w:val="00705618"/>
+    <w:pPr>
+      <w:keepNext/>
+      <w:keepLines/>
+      <w:spacing w:before="40" w:after="0"/>
+      <w:outlineLvl w:val="8"/>
+    </w:pPr>
+    <w:rPr>
+      <w:rFonts w:asciiTheme="majorHAnsi" w:eastAsiaTheme="majorEastAsia" w:hAnsiTheme="majorHAnsi" w:cstheme="majorBidi"/>
+      <w:i/>
+      <w:iCs/>
+      <w:color w:val="272727" w:themeColor="text1" w:themeTint="D8"/>
+      <w:sz w:val="21"/>
+      <w:szCs w:val="21"/>
+    </w:rPr>
+  </w:style>
   <w:style w:type="character" w:default="1" w:styleId="DefaultParagraphFont">
     <w:name w:val="Default Paragraph Font"/>
     <w:uiPriority w:val="1"/>
@@ -3569,7 +3755,7 @@
       </w:rPr>
     </w:tblStylePr>
   </w:style>
-  <w:style w:type="table" w:styleId="GridTable1Light-Accent2">
+  <w:style w:type="table" w:styleId="GridTable1LightAccent2">
     <w:name w:val="Grid Table 1 Light Accent 2"/>
     <w:basedOn w:val="TableNormal"/>
     <w:uiPriority w:val="46"/>
@@ -3763,6 +3949,82 @@
       <w:color w:val="1F3763" w:themeColor="accent1" w:themeShade="7F"/>
       <w:sz w:val="24"/>
       <w:szCs w:val="24"/>
+    </w:rPr>
+  </w:style>
+  <w:style w:type="character" w:customStyle="1" w:styleId="Heading4Char">
+    <w:name w:val="Heading 4 Char"/>
+    <w:basedOn w:val="DefaultParagraphFont"/>
+    <w:link w:val="Heading4"/>
+    <w:uiPriority w:val="9"/>
+    <w:rsid w:val="00705618"/>
+    <w:rPr>
+      <w:rFonts w:asciiTheme="majorHAnsi" w:eastAsiaTheme="majorEastAsia" w:hAnsiTheme="majorHAnsi" w:cstheme="majorBidi"/>
+      <w:i/>
+      <w:iCs/>
+      <w:color w:val="2F5496" w:themeColor="accent1" w:themeShade="BF"/>
+    </w:rPr>
+  </w:style>
+  <w:style w:type="character" w:customStyle="1" w:styleId="Heading5Char">
+    <w:name w:val="Heading 5 Char"/>
+    <w:basedOn w:val="DefaultParagraphFont"/>
+    <w:link w:val="Heading5"/>
+    <w:uiPriority w:val="9"/>
+    <w:rsid w:val="00705618"/>
+    <w:rPr>
+      <w:rFonts w:asciiTheme="majorHAnsi" w:eastAsiaTheme="majorEastAsia" w:hAnsiTheme="majorHAnsi" w:cstheme="majorBidi"/>
+      <w:color w:val="2F5496" w:themeColor="accent1" w:themeShade="BF"/>
+    </w:rPr>
+  </w:style>
+  <w:style w:type="character" w:customStyle="1" w:styleId="Heading6Char">
+    <w:name w:val="Heading 6 Char"/>
+    <w:basedOn w:val="DefaultParagraphFont"/>
+    <w:link w:val="Heading6"/>
+    <w:uiPriority w:val="9"/>
+    <w:rsid w:val="00705618"/>
+    <w:rPr>
+      <w:rFonts w:asciiTheme="majorHAnsi" w:eastAsiaTheme="majorEastAsia" w:hAnsiTheme="majorHAnsi" w:cstheme="majorBidi"/>
+      <w:color w:val="1F3763" w:themeColor="accent1" w:themeShade="7F"/>
+    </w:rPr>
+  </w:style>
+  <w:style w:type="character" w:customStyle="1" w:styleId="Heading7Char">
+    <w:name w:val="Heading 7 Char"/>
+    <w:basedOn w:val="DefaultParagraphFont"/>
+    <w:link w:val="Heading7"/>
+    <w:uiPriority w:val="9"/>
+    <w:rsid w:val="00705618"/>
+    <w:rPr>
+      <w:rFonts w:asciiTheme="majorHAnsi" w:eastAsiaTheme="majorEastAsia" w:hAnsiTheme="majorHAnsi" w:cstheme="majorBidi"/>
+      <w:i/>
+      <w:iCs/>
+      <w:color w:val="1F3763" w:themeColor="accent1" w:themeShade="7F"/>
+    </w:rPr>
+  </w:style>
+  <w:style w:type="character" w:customStyle="1" w:styleId="Heading8Char">
+    <w:name w:val="Heading 8 Char"/>
+    <w:basedOn w:val="DefaultParagraphFont"/>
+    <w:link w:val="Heading8"/>
+    <w:uiPriority w:val="9"/>
+    <w:rsid w:val="00705618"/>
+    <w:rPr>
+      <w:rFonts w:asciiTheme="majorHAnsi" w:eastAsiaTheme="majorEastAsia" w:hAnsiTheme="majorHAnsi" w:cstheme="majorBidi"/>
+      <w:color w:val="272727" w:themeColor="text1" w:themeTint="D8"/>
+      <w:sz w:val="21"/>
+      <w:szCs w:val="21"/>
+    </w:rPr>
+  </w:style>
+  <w:style w:type="character" w:customStyle="1" w:styleId="Heading9Char">
+    <w:name w:val="Heading 9 Char"/>
+    <w:basedOn w:val="DefaultParagraphFont"/>
+    <w:link w:val="Heading9"/>
+    <w:uiPriority w:val="9"/>
+    <w:rsid w:val="00705618"/>
+    <w:rPr>
+      <w:rFonts w:asciiTheme="majorHAnsi" w:eastAsiaTheme="majorEastAsia" w:hAnsiTheme="majorHAnsi" w:cstheme="majorBidi"/>
+      <w:i/>
+      <w:iCs/>
+      <w:color w:val="272727" w:themeColor="text1" w:themeTint="D8"/>
+      <w:sz w:val="21"/>
+      <w:szCs w:val="21"/>
     </w:rPr>
   </w:style>
 </w:styles>

</xml_diff>

<commit_message>
CEC - acompte !remboursement
</commit_message>
<xml_diff>
--- a/src/assets/documents/CEC.docx
+++ b/src/assets/documents/CEC.docx
@@ -250,6 +250,12 @@
         <w:rPr>
           <w:rFonts w:cstheme="minorHAnsi"/>
         </w:rPr>
+        <w:t xml:space="preserve"> </w:t>
+      </w:r>
+      <w:r>
+        <w:rPr>
+          <w:rFonts w:cstheme="minorHAnsi"/>
+        </w:rPr>
         <w:t>– Un formulaire par chien</w:t>
       </w:r>
       <w:r>
@@ -757,13 +763,19 @@
         <w:t xml:space="preserve"> </w:t>
       </w:r>
       <w:r>
-        <w:t>versé ne sera encaissé qu’après le test d’évaluation. En cas d’annulation (</w:t>
-      </w:r>
-      <w:r>
-        <w:t>24h en avance</w:t>
-      </w:r>
-      <w:r>
-        <w:t xml:space="preserve"> au minimum) il sera remboursé.</w:t>
+        <w:t>versé ne sera encaissé qu’après le test d’évaluation.</w:t>
+      </w:r>
+    </w:p>
+    <w:p>
+      <w:pPr>
+        <w:pStyle w:val="ListParagraph"/>
+        <w:numPr>
+          <w:ilvl w:val="0"/>
+          <w:numId w:val="12"/>
+        </w:numPr>
+      </w:pPr>
+      <w:r>
+        <w:t>L'acompte sera remboursé si le test ne vous convainc pas.</w:t>
       </w:r>
     </w:p>
     <w:p>

</xml_diff>

<commit_message>
CEC - atelier cheins de cavaliers
</commit_message>
<xml_diff>
--- a/src/assets/documents/CEC.docx
+++ b/src/assets/documents/CEC.docx
@@ -190,7 +190,7 @@
     </w:p>
     <w:p>
       <w:pPr>
-        <w:pStyle w:val="Title"/>
+        <w:pStyle w:val="Titre"/>
         <w:jc w:val="center"/>
       </w:pPr>
       <w:r>
@@ -200,7 +200,7 @@
     <w:p/>
     <w:p>
       <w:pPr>
-        <w:pStyle w:val="Heading1"/>
+        <w:pStyle w:val="Titre1"/>
         <w:rPr>
           <w:rFonts w:cstheme="minorHAnsi"/>
           <w:sz w:val="16"/>
@@ -223,7 +223,7 @@
     </w:p>
     <w:p>
       <w:pPr>
-        <w:pStyle w:val="ListParagraph"/>
+        <w:pStyle w:val="Paragraphedeliste"/>
         <w:numPr>
           <w:ilvl w:val="0"/>
           <w:numId w:val="7"/>
@@ -267,7 +267,7 @@
     </w:p>
     <w:p>
       <w:pPr>
-        <w:pStyle w:val="ListParagraph"/>
+        <w:pStyle w:val="Paragraphedeliste"/>
         <w:numPr>
           <w:ilvl w:val="0"/>
           <w:numId w:val="7"/>
@@ -301,7 +301,7 @@
     </w:p>
     <w:p>
       <w:pPr>
-        <w:pStyle w:val="Heading1"/>
+        <w:pStyle w:val="Titre1"/>
       </w:pPr>
       <w:r>
         <w:t>ATELIER</w:t>
@@ -389,20 +389,19 @@
     </w:p>
     <w:p>
       <w:pPr>
-        <w:pStyle w:val="Heading3"/>
+        <w:pStyle w:val="Titre3"/>
       </w:pPr>
       <w:bookmarkStart w:id="0" w:name="_Hlk68636006"/>
       <w:r>
-        <w:t xml:space="preserve">Atelier </w:t>
-      </w:r>
-      <w:r>
-        <w:t xml:space="preserve">d'éducation </w:t>
-      </w:r>
-      <w:r>
-        <w:t>essentiel :</w:t>
-      </w:r>
-    </w:p>
-    <w:bookmarkEnd w:id="0"/>
+        <w:t xml:space="preserve">Atelier d'éducation </w:t>
+      </w:r>
+      <w:r>
+        <w:t>pour chiens de cavaliers</w:t>
+      </w:r>
+      <w:r>
+        <w:t> :</w:t>
+      </w:r>
+    </w:p>
     <w:p>
       <w:pPr>
         <w:numPr>
@@ -425,6 +424,78 @@
         <w:rPr>
           <w:color w:val="000000"/>
         </w:rPr>
+        <w:t xml:space="preserve">5 heures </w:t>
+      </w:r>
+      <w:r>
+        <w:rPr>
+          <w:color w:val="000000"/>
+        </w:rPr>
+        <w:t xml:space="preserve">- </w:t>
+      </w:r>
+      <w:r>
+        <w:rPr>
+          <w:color w:val="000000"/>
+        </w:rPr>
+        <w:t xml:space="preserve">490 </w:t>
+      </w:r>
+      <w:r>
+        <w:rPr>
+          <w:color w:val="000000"/>
+        </w:rPr>
+        <w:t xml:space="preserve">€ </w:t>
+      </w:r>
+      <w:r>
+        <w:rPr>
+          <w:color w:val="000000"/>
+        </w:rPr>
+        <w:t>+ Frais de d</w:t>
+      </w:r>
+      <w:r>
+        <w:rPr>
+          <w:color w:val="000000"/>
+        </w:rPr>
+        <w:t>éplacements</w:t>
+      </w:r>
+    </w:p>
+    <w:p>
+      <w:pPr>
+        <w:pStyle w:val="Titre3"/>
+      </w:pPr>
+      <w:r>
+        <w:t xml:space="preserve">Atelier </w:t>
+      </w:r>
+      <w:r>
+        <w:t xml:space="preserve">d'éducation </w:t>
+      </w:r>
+      <w:r>
+        <w:t>essentiel :</w:t>
+      </w:r>
+      <w:bookmarkStart w:id="1" w:name="_Hlk93237129"/>
+    </w:p>
+    <w:bookmarkEnd w:id="0"/>
+    <w:bookmarkEnd w:id="1"/>
+    <w:p>
+      <w:pPr>
+        <w:numPr>
+          <w:ilvl w:val="0"/>
+          <w:numId w:val="10"/>
+        </w:numPr>
+        <w:pBdr>
+          <w:top w:val="nil"/>
+          <w:left w:val="nil"/>
+          <w:bottom w:val="nil"/>
+          <w:right w:val="nil"/>
+          <w:between w:val="nil"/>
+        </w:pBdr>
+        <w:spacing w:after="0" w:line="240" w:lineRule="auto"/>
+        <w:rPr>
+          <w:color w:val="000000"/>
+        </w:rPr>
+      </w:pPr>
+      <w:r>
+        <w:rPr>
+          <w:color w:val="000000"/>
+        </w:rPr>
         <w:t xml:space="preserve">4 séances </w:t>
       </w:r>
       <w:r>
@@ -466,10 +537,10 @@
     </w:p>
     <w:p>
       <w:pPr>
-        <w:pStyle w:val="Heading3"/>
-      </w:pPr>
-      <w:bookmarkStart w:id="1" w:name="_heading=h.js6s0jdinfbh" w:colFirst="0" w:colLast="0"/>
-      <w:bookmarkEnd w:id="1"/>
+        <w:pStyle w:val="Titre3"/>
+      </w:pPr>
+      <w:bookmarkStart w:id="2" w:name="_heading=h.js6s0jdinfbh" w:colFirst="0" w:colLast="0"/>
+      <w:bookmarkEnd w:id="2"/>
       <w:r>
         <w:t xml:space="preserve">Atelier individuel </w:t>
       </w:r>
@@ -537,7 +608,7 @@
     </w:p>
     <w:p>
       <w:pPr>
-        <w:pStyle w:val="Heading3"/>
+        <w:pStyle w:val="Titre3"/>
       </w:pPr>
       <w:r>
         <w:t>Atelier intensif </w:t>
@@ -634,7 +705,7 @@
     </w:p>
     <w:tbl>
       <w:tblPr>
-        <w:tblStyle w:val="TableGrid"/>
+        <w:tblStyle w:val="Grilledutableau"/>
         <w:tblW w:w="10205" w:type="dxa"/>
         <w:tblLook w:val="04A0" w:firstRow="1" w:lastRow="0" w:firstColumn="1" w:lastColumn="0" w:noHBand="0" w:noVBand="1"/>
       </w:tblPr>
@@ -690,7 +761,7 @@
     </w:p>
     <w:tbl>
       <w:tblPr>
-        <w:tblStyle w:val="TableGrid"/>
+        <w:tblStyle w:val="Grilledutableau"/>
         <w:tblW w:w="0" w:type="auto"/>
         <w:tblLook w:val="04A0" w:firstRow="1" w:lastRow="0" w:firstColumn="1" w:lastColumn="0" w:noHBand="0" w:noVBand="1"/>
       </w:tblPr>
@@ -730,7 +801,7 @@
     </w:p>
     <w:p>
       <w:pPr>
-        <w:pStyle w:val="Heading1"/>
+        <w:pStyle w:val="Titre1"/>
       </w:pPr>
       <w:r>
         <w:t xml:space="preserve">PAIEMENT </w:t>
@@ -738,7 +809,7 @@
     </w:p>
     <w:p>
       <w:pPr>
-        <w:pStyle w:val="ListParagraph"/>
+        <w:pStyle w:val="Paragraphedeliste"/>
         <w:numPr>
           <w:ilvl w:val="0"/>
           <w:numId w:val="12"/>
@@ -768,7 +839,7 @@
     </w:p>
     <w:p>
       <w:pPr>
-        <w:pStyle w:val="ListParagraph"/>
+        <w:pStyle w:val="Paragraphedeliste"/>
         <w:numPr>
           <w:ilvl w:val="0"/>
           <w:numId w:val="12"/>
@@ -780,7 +851,7 @@
     </w:p>
     <w:p>
       <w:pPr>
-        <w:pStyle w:val="ListParagraph"/>
+        <w:pStyle w:val="Paragraphedeliste"/>
         <w:numPr>
           <w:ilvl w:val="0"/>
           <w:numId w:val="12"/>
@@ -798,7 +869,7 @@
     </w:p>
     <w:p>
       <w:pPr>
-        <w:pStyle w:val="Heading1"/>
+        <w:pStyle w:val="Titre1"/>
       </w:pPr>
       <w:r>
         <w:lastRenderedPageBreak/>
@@ -810,7 +881,7 @@
     </w:p>
     <w:tbl>
       <w:tblPr>
-        <w:tblStyle w:val="TableGrid"/>
+        <w:tblStyle w:val="Grilledutableau"/>
         <w:tblW w:w="10206" w:type="dxa"/>
         <w:tblLook w:val="04A0" w:firstRow="1" w:lastRow="0" w:firstColumn="1" w:lastColumn="0" w:noHBand="0" w:noVBand="1"/>
       </w:tblPr>
@@ -929,7 +1000,7 @@
     <w:p/>
     <w:p>
       <w:pPr>
-        <w:pStyle w:val="Heading1"/>
+        <w:pStyle w:val="Titre1"/>
       </w:pPr>
       <w:r>
         <w:t>Votre chien</w:t>
@@ -937,7 +1008,7 @@
     </w:p>
     <w:tbl>
       <w:tblPr>
-        <w:tblStyle w:val="TableGrid"/>
+        <w:tblStyle w:val="Grilledutableau"/>
         <w:tblW w:w="10269" w:type="dxa"/>
         <w:tblLook w:val="04A0" w:firstRow="1" w:lastRow="0" w:firstColumn="1" w:lastColumn="0" w:noHBand="0" w:noVBand="1"/>
       </w:tblPr>
@@ -1045,7 +1116,7 @@
                 </mc:Choice>
                 <mc:Fallback>
                   <w:pict>
-                    <v:rect w14:anchorId="1EC7F9A3" id="Rectangle 19" o:spid="_x0000_s1026" style="position:absolute;margin-left:121pt;margin-top:2pt;width:1pt;height:1pt;z-index:251665408;visibility:visible;mso-wrap-style:square;mso-wrap-distance-left:9pt;mso-wrap-distance-top:0;mso-wrap-distance-right:9pt;mso-wrap-distance-bottom:0;mso-position-horizontal:absolute;mso-position-horizontal-relative:text;mso-position-vertical:absolute;mso-position-vertical-relative:text;v-text-anchor:middle" o:gfxdata="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" filled="f" stroked="f">
+                    <v:rect w14:anchorId="1EC7F9A3" id="Rectangle 19" o:spid="_x0000_s1026" style="position:absolute;margin-left:121pt;margin-top:2pt;width:1pt;height:1pt;z-index:251665408;visibility:visible;mso-wrap-style:square;mso-wrap-distance-left:9pt;mso-wrap-distance-top:0;mso-wrap-distance-right:9pt;mso-wrap-distance-bottom:0;mso-position-horizontal:absolute;mso-position-horizontal-relative:text;mso-position-vertical:absolute;mso-position-vertical-relative:text;v-text-anchor:middle" o:gfxdata="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" filled="f" stroked="f">
                       <v:textbox inset="2.53958mm,2.53958mm,2.53958mm,2.53958mm">
                         <w:txbxContent>
                           <w:p>
@@ -1110,7 +1181,7 @@
     </w:p>
     <w:p>
       <w:pPr>
-        <w:pStyle w:val="Heading1"/>
+        <w:pStyle w:val="Titre1"/>
       </w:pPr>
       <w:r>
         <w:t>Observations</w:t>
@@ -1123,7 +1194,7 @@
     </w:p>
     <w:tbl>
       <w:tblPr>
-        <w:tblStyle w:val="TableGrid"/>
+        <w:tblStyle w:val="Grilledutableau"/>
         <w:tblW w:w="10764" w:type="dxa"/>
         <w:tblLook w:val="04A0" w:firstRow="1" w:lastRow="0" w:firstColumn="1" w:lastColumn="0" w:noHBand="0" w:noVBand="1"/>
       </w:tblPr>
@@ -1144,7 +1215,7 @@
     </w:tbl>
     <w:p>
       <w:pPr>
-        <w:pStyle w:val="Heading1"/>
+        <w:pStyle w:val="Titre1"/>
       </w:pPr>
       <w:r>
         <w:t>CONDITIONS GÉNÉRALES DE VENTE</w:t>
@@ -1171,7 +1242,7 @@
     </w:p>
     <w:tbl>
       <w:tblPr>
-        <w:tblStyle w:val="TableGrid"/>
+        <w:tblStyle w:val="Grilledutableau"/>
         <w:tblpPr w:leftFromText="180" w:rightFromText="180" w:vertAnchor="text" w:horzAnchor="page" w:tblpX="5523" w:tblpY="380"/>
         <w:tblW w:w="0" w:type="auto"/>
         <w:tblLook w:val="04A0" w:firstRow="1" w:lastRow="0" w:firstColumn="1" w:lastColumn="0" w:noHBand="0" w:noVBand="1"/>
@@ -1284,7 +1355,7 @@
         <w:noProof/>
       </w:rPr>
       <w:pict w14:anchorId="111AF620">
-        <v:rect id="_x0000_i1025" alt="" style="width:451.3pt;height:.05pt;mso-width-percent:0;mso-height-percent:0;mso-width-percent:0;mso-height-percent:0" o:hralign="center" o:hrstd="t" o:hr="t" fillcolor="#a0a0a0" stroked="f"/>
+        <v:rect id="_x0000_i1025" alt="" style="width:453.6pt;height:.05pt;mso-width-percent:0;mso-height-percent:0;mso-width-percent:0;mso-height-percent:0" o:hralign="center" o:hrstd="t" o:hr="t" fillcolor="#a0a0a0" stroked="f"/>
       </w:pict>
     </w:r>
   </w:p>
@@ -3166,11 +3237,11 @@
     <w:name w:val="Normal"/>
     <w:qFormat/>
   </w:style>
-  <w:style w:type="paragraph" w:styleId="Heading1">
+  <w:style w:type="paragraph" w:styleId="Titre1">
     <w:name w:val="heading 1"/>
     <w:basedOn w:val="Normal"/>
     <w:next w:val="Normal"/>
-    <w:link w:val="Heading1Char"/>
+    <w:link w:val="Titre1Car"/>
     <w:uiPriority w:val="9"/>
     <w:qFormat/>
     <w:rsid w:val="004A1D96"/>
@@ -3188,11 +3259,11 @@
       <w:szCs w:val="32"/>
     </w:rPr>
   </w:style>
-  <w:style w:type="paragraph" w:styleId="Heading2">
+  <w:style w:type="paragraph" w:styleId="Titre2">
     <w:name w:val="heading 2"/>
     <w:basedOn w:val="Normal"/>
     <w:next w:val="Normal"/>
-    <w:link w:val="Heading2Char"/>
+    <w:link w:val="Titre2Car"/>
     <w:uiPriority w:val="9"/>
     <w:unhideWhenUsed/>
     <w:qFormat/>
@@ -3210,11 +3281,11 @@
       <w:szCs w:val="26"/>
     </w:rPr>
   </w:style>
-  <w:style w:type="paragraph" w:styleId="Heading3">
+  <w:style w:type="paragraph" w:styleId="Titre3">
     <w:name w:val="heading 3"/>
     <w:basedOn w:val="Normal"/>
     <w:next w:val="Normal"/>
-    <w:link w:val="Heading3Char"/>
+    <w:link w:val="Titre3Car"/>
     <w:uiPriority w:val="9"/>
     <w:unhideWhenUsed/>
     <w:qFormat/>
@@ -3232,11 +3303,11 @@
       <w:szCs w:val="24"/>
     </w:rPr>
   </w:style>
-  <w:style w:type="paragraph" w:styleId="Heading4">
+  <w:style w:type="paragraph" w:styleId="Titre4">
     <w:name w:val="heading 4"/>
     <w:basedOn w:val="Normal"/>
     <w:next w:val="Normal"/>
-    <w:link w:val="Heading4Char"/>
+    <w:link w:val="Titre4Car"/>
     <w:uiPriority w:val="9"/>
     <w:unhideWhenUsed/>
     <w:qFormat/>
@@ -3254,11 +3325,11 @@
       <w:color w:val="2F5496" w:themeColor="accent1" w:themeShade="BF"/>
     </w:rPr>
   </w:style>
-  <w:style w:type="paragraph" w:styleId="Heading5">
+  <w:style w:type="paragraph" w:styleId="Titre5">
     <w:name w:val="heading 5"/>
     <w:basedOn w:val="Normal"/>
     <w:next w:val="Normal"/>
-    <w:link w:val="Heading5Char"/>
+    <w:link w:val="Titre5Car"/>
     <w:uiPriority w:val="9"/>
     <w:unhideWhenUsed/>
     <w:qFormat/>
@@ -3274,11 +3345,11 @@
       <w:color w:val="2F5496" w:themeColor="accent1" w:themeShade="BF"/>
     </w:rPr>
   </w:style>
-  <w:style w:type="paragraph" w:styleId="Heading6">
+  <w:style w:type="paragraph" w:styleId="Titre6">
     <w:name w:val="heading 6"/>
     <w:basedOn w:val="Normal"/>
     <w:next w:val="Normal"/>
-    <w:link w:val="Heading6Char"/>
+    <w:link w:val="Titre6Car"/>
     <w:uiPriority w:val="9"/>
     <w:unhideWhenUsed/>
     <w:qFormat/>
@@ -3294,11 +3365,11 @@
       <w:color w:val="1F3763" w:themeColor="accent1" w:themeShade="7F"/>
     </w:rPr>
   </w:style>
-  <w:style w:type="paragraph" w:styleId="Heading7">
+  <w:style w:type="paragraph" w:styleId="Titre7">
     <w:name w:val="heading 7"/>
     <w:basedOn w:val="Normal"/>
     <w:next w:val="Normal"/>
-    <w:link w:val="Heading7Char"/>
+    <w:link w:val="Titre7Car"/>
     <w:uiPriority w:val="9"/>
     <w:unhideWhenUsed/>
     <w:qFormat/>
@@ -3316,11 +3387,11 @@
       <w:color w:val="1F3763" w:themeColor="accent1" w:themeShade="7F"/>
     </w:rPr>
   </w:style>
-  <w:style w:type="paragraph" w:styleId="Heading8">
+  <w:style w:type="paragraph" w:styleId="Titre8">
     <w:name w:val="heading 8"/>
     <w:basedOn w:val="Normal"/>
     <w:next w:val="Normal"/>
-    <w:link w:val="Heading8Char"/>
+    <w:link w:val="Titre8Car"/>
     <w:uiPriority w:val="9"/>
     <w:unhideWhenUsed/>
     <w:qFormat/>
@@ -3338,11 +3409,11 @@
       <w:szCs w:val="21"/>
     </w:rPr>
   </w:style>
-  <w:style w:type="paragraph" w:styleId="Heading9">
+  <w:style w:type="paragraph" w:styleId="Titre9">
     <w:name w:val="heading 9"/>
     <w:basedOn w:val="Normal"/>
     <w:next w:val="Normal"/>
-    <w:link w:val="Heading9Char"/>
+    <w:link w:val="Titre9Car"/>
     <w:uiPriority w:val="9"/>
     <w:unhideWhenUsed/>
     <w:qFormat/>
@@ -3362,13 +3433,13 @@
       <w:szCs w:val="21"/>
     </w:rPr>
   </w:style>
-  <w:style w:type="character" w:default="1" w:styleId="DefaultParagraphFont">
+  <w:style w:type="character" w:default="1" w:styleId="Policepardfaut">
     <w:name w:val="Default Paragraph Font"/>
     <w:uiPriority w:val="1"/>
     <w:semiHidden/>
     <w:unhideWhenUsed/>
   </w:style>
-  <w:style w:type="table" w:default="1" w:styleId="TableNormal">
+  <w:style w:type="table" w:default="1" w:styleId="TableauNormal">
     <w:name w:val="Normal Table"/>
     <w:uiPriority w:val="99"/>
     <w:semiHidden/>
@@ -3383,13 +3454,13 @@
       </w:tblCellMar>
     </w:tblPr>
   </w:style>
-  <w:style w:type="numbering" w:default="1" w:styleId="NoList">
+  <w:style w:type="numbering" w:default="1" w:styleId="Aucuneliste">
     <w:name w:val="No List"/>
     <w:uiPriority w:val="99"/>
     <w:semiHidden/>
     <w:unhideWhenUsed/>
   </w:style>
-  <w:style w:type="paragraph" w:styleId="ListParagraph">
+  <w:style w:type="paragraph" w:styleId="Paragraphedeliste">
     <w:name w:val="List Paragraph"/>
     <w:basedOn w:val="Normal"/>
     <w:uiPriority w:val="34"/>
@@ -3401,10 +3472,10 @@
       <w:contextualSpacing/>
     </w:pPr>
   </w:style>
-  <w:style w:type="paragraph" w:styleId="BodyText">
+  <w:style w:type="paragraph" w:styleId="Corpsdetexte">
     <w:name w:val="Body Text"/>
     <w:basedOn w:val="Normal"/>
-    <w:link w:val="BodyTextChar"/>
+    <w:link w:val="CorpsdetexteCar"/>
     <w:uiPriority w:val="1"/>
     <w:qFormat/>
     <w:rsid w:val="00EA5279"/>
@@ -3419,10 +3490,10 @@
       <w:lang w:eastAsia="fr-FR" w:bidi="fr-FR"/>
     </w:rPr>
   </w:style>
-  <w:style w:type="character" w:customStyle="1" w:styleId="BodyTextChar">
-    <w:name w:val="Body Text Char"/>
-    <w:basedOn w:val="DefaultParagraphFont"/>
-    <w:link w:val="BodyText"/>
+  <w:style w:type="character" w:customStyle="1" w:styleId="CorpsdetexteCar">
+    <w:name w:val="Corps de texte Car"/>
+    <w:basedOn w:val="Policepardfaut"/>
+    <w:link w:val="Corpsdetexte"/>
     <w:uiPriority w:val="1"/>
     <w:rsid w:val="00EA5279"/>
     <w:rPr>
@@ -3430,10 +3501,10 @@
       <w:lang w:eastAsia="fr-FR" w:bidi="fr-FR"/>
     </w:rPr>
   </w:style>
-  <w:style w:type="paragraph" w:styleId="Header">
+  <w:style w:type="paragraph" w:styleId="En-tte">
     <w:name w:val="header"/>
     <w:basedOn w:val="Normal"/>
-    <w:link w:val="HeaderChar"/>
+    <w:link w:val="En-tteCar"/>
     <w:uiPriority w:val="99"/>
     <w:unhideWhenUsed/>
     <w:rsid w:val="0066058A"/>
@@ -3445,17 +3516,17 @@
       <w:spacing w:after="0" w:line="240" w:lineRule="auto"/>
     </w:pPr>
   </w:style>
-  <w:style w:type="character" w:customStyle="1" w:styleId="HeaderChar">
-    <w:name w:val="Header Char"/>
-    <w:basedOn w:val="DefaultParagraphFont"/>
-    <w:link w:val="Header"/>
+  <w:style w:type="character" w:customStyle="1" w:styleId="En-tteCar">
+    <w:name w:val="En-tête Car"/>
+    <w:basedOn w:val="Policepardfaut"/>
+    <w:link w:val="En-tte"/>
     <w:uiPriority w:val="99"/>
     <w:rsid w:val="0066058A"/>
   </w:style>
-  <w:style w:type="paragraph" w:styleId="Footer">
+  <w:style w:type="paragraph" w:styleId="Pieddepage">
     <w:name w:val="footer"/>
     <w:basedOn w:val="Normal"/>
-    <w:link w:val="FooterChar"/>
+    <w:link w:val="PieddepageCar"/>
     <w:uiPriority w:val="99"/>
     <w:unhideWhenUsed/>
     <w:rsid w:val="0066058A"/>
@@ -3467,16 +3538,16 @@
       <w:spacing w:after="0" w:line="240" w:lineRule="auto"/>
     </w:pPr>
   </w:style>
-  <w:style w:type="character" w:customStyle="1" w:styleId="FooterChar">
-    <w:name w:val="Footer Char"/>
-    <w:basedOn w:val="DefaultParagraphFont"/>
-    <w:link w:val="Footer"/>
+  <w:style w:type="character" w:customStyle="1" w:styleId="PieddepageCar">
+    <w:name w:val="Pied de page Car"/>
+    <w:basedOn w:val="Policepardfaut"/>
+    <w:link w:val="Pieddepage"/>
     <w:uiPriority w:val="99"/>
     <w:rsid w:val="0066058A"/>
   </w:style>
-  <w:style w:type="character" w:styleId="Hyperlink">
+  <w:style w:type="character" w:styleId="Lienhypertexte">
     <w:name w:val="Hyperlink"/>
-    <w:basedOn w:val="DefaultParagraphFont"/>
+    <w:basedOn w:val="Policepardfaut"/>
     <w:uiPriority w:val="99"/>
     <w:unhideWhenUsed/>
     <w:rsid w:val="0066058A"/>
@@ -3485,9 +3556,9 @@
       <w:u w:val="single"/>
     </w:rPr>
   </w:style>
-  <w:style w:type="character" w:styleId="UnresolvedMention">
+  <w:style w:type="character" w:styleId="Mentionnonrsolue">
     <w:name w:val="Unresolved Mention"/>
-    <w:basedOn w:val="DefaultParagraphFont"/>
+    <w:basedOn w:val="Policepardfaut"/>
     <w:uiPriority w:val="99"/>
     <w:semiHidden/>
     <w:unhideWhenUsed/>
@@ -3497,11 +3568,11 @@
       <w:shd w:val="clear" w:color="auto" w:fill="E1DFDD"/>
     </w:rPr>
   </w:style>
-  <w:style w:type="paragraph" w:styleId="Title">
+  <w:style w:type="paragraph" w:styleId="Titre">
     <w:name w:val="Title"/>
     <w:basedOn w:val="Normal"/>
     <w:next w:val="Normal"/>
-    <w:link w:val="TitleChar"/>
+    <w:link w:val="TitreCar"/>
     <w:uiPriority w:val="10"/>
     <w:qFormat/>
     <w:rsid w:val="004A1D96"/>
@@ -3518,10 +3589,10 @@
       <w:szCs w:val="56"/>
     </w:rPr>
   </w:style>
-  <w:style w:type="character" w:customStyle="1" w:styleId="TitleChar">
-    <w:name w:val="Title Char"/>
-    <w:basedOn w:val="DefaultParagraphFont"/>
-    <w:link w:val="Title"/>
+  <w:style w:type="character" w:customStyle="1" w:styleId="TitreCar">
+    <w:name w:val="Titre Car"/>
+    <w:basedOn w:val="Policepardfaut"/>
+    <w:link w:val="Titre"/>
     <w:uiPriority w:val="10"/>
     <w:rsid w:val="004A1D96"/>
     <w:rPr>
@@ -3533,9 +3604,9 @@
       <w:szCs w:val="56"/>
     </w:rPr>
   </w:style>
-  <w:style w:type="table" w:styleId="TableGrid">
+  <w:style w:type="table" w:styleId="Grilledutableau">
     <w:name w:val="Table Grid"/>
-    <w:basedOn w:val="TableNormal"/>
+    <w:basedOn w:val="TableauNormal"/>
     <w:uiPriority w:val="39"/>
     <w:rsid w:val="004A1D96"/>
     <w:pPr>
@@ -3552,9 +3623,9 @@
       </w:tblBorders>
     </w:tblPr>
   </w:style>
-  <w:style w:type="table" w:styleId="PlainTable1">
+  <w:style w:type="table" w:styleId="Tableausimple1">
     <w:name w:val="Plain Table 1"/>
-    <w:basedOn w:val="TableNormal"/>
+    <w:basedOn w:val="TableauNormal"/>
     <w:uiPriority w:val="41"/>
     <w:rsid w:val="004A1D96"/>
     <w:pPr>
@@ -3615,9 +3686,9 @@
       </w:tcPr>
     </w:tblStylePr>
   </w:style>
-  <w:style w:type="table" w:styleId="GridTable1Light">
+  <w:style w:type="table" w:styleId="TableauGrille1Clair">
     <w:name w:val="Grid Table 1 Light"/>
-    <w:basedOn w:val="TableNormal"/>
+    <w:basedOn w:val="TableauNormal"/>
     <w:uiPriority w:val="46"/>
     <w:rsid w:val="004A1D96"/>
     <w:pPr>
@@ -3672,9 +3743,9 @@
       </w:rPr>
     </w:tblStylePr>
   </w:style>
-  <w:style w:type="table" w:styleId="GridTable1Light-Accent1">
+  <w:style w:type="table" w:styleId="TableauGrille1Clair-Accentuation1">
     <w:name w:val="Grid Table 1 Light Accent 1"/>
-    <w:basedOn w:val="TableNormal"/>
+    <w:basedOn w:val="TableauNormal"/>
     <w:uiPriority w:val="46"/>
     <w:rsid w:val="004A1D96"/>
     <w:pPr>
@@ -3729,9 +3800,9 @@
       </w:rPr>
     </w:tblStylePr>
   </w:style>
-  <w:style w:type="table" w:styleId="GridTable1LightAccent2">
+  <w:style w:type="table" w:styleId="TableauGrille1Clair-Accentuation2">
     <w:name w:val="Grid Table 1 Light Accent 2"/>
-    <w:basedOn w:val="TableNormal"/>
+    <w:basedOn w:val="TableauNormal"/>
     <w:uiPriority w:val="46"/>
     <w:rsid w:val="004A1D96"/>
     <w:pPr>
@@ -3786,9 +3857,9 @@
       </w:rPr>
     </w:tblStylePr>
   </w:style>
-  <w:style w:type="table" w:styleId="PlainTable2">
+  <w:style w:type="table" w:styleId="Tableausimple2">
     <w:name w:val="Plain Table 2"/>
-    <w:basedOn w:val="TableNormal"/>
+    <w:basedOn w:val="TableauNormal"/>
     <w:uiPriority w:val="42"/>
     <w:rsid w:val="004A1D96"/>
     <w:pPr>
@@ -3866,9 +3937,9 @@
       </w:tcPr>
     </w:tblStylePr>
   </w:style>
-  <w:style w:type="table" w:styleId="TableGridLight">
+  <w:style w:type="table" w:styleId="Grilledetableauclaire">
     <w:name w:val="Grid Table Light"/>
-    <w:basedOn w:val="TableNormal"/>
+    <w:basedOn w:val="TableauNormal"/>
     <w:uiPriority w:val="40"/>
     <w:rsid w:val="004A1D96"/>
     <w:pPr>
@@ -3885,10 +3956,10 @@
       </w:tblBorders>
     </w:tblPr>
   </w:style>
-  <w:style w:type="character" w:customStyle="1" w:styleId="Heading2Char">
-    <w:name w:val="Heading 2 Char"/>
-    <w:basedOn w:val="DefaultParagraphFont"/>
-    <w:link w:val="Heading2"/>
+  <w:style w:type="character" w:customStyle="1" w:styleId="Titre2Car">
+    <w:name w:val="Titre 2 Car"/>
+    <w:basedOn w:val="Policepardfaut"/>
+    <w:link w:val="Titre2"/>
     <w:uiPriority w:val="9"/>
     <w:rsid w:val="004A1D96"/>
     <w:rPr>
@@ -3898,10 +3969,10 @@
       <w:szCs w:val="26"/>
     </w:rPr>
   </w:style>
-  <w:style w:type="character" w:customStyle="1" w:styleId="Heading1Char">
-    <w:name w:val="Heading 1 Char"/>
-    <w:basedOn w:val="DefaultParagraphFont"/>
-    <w:link w:val="Heading1"/>
+  <w:style w:type="character" w:customStyle="1" w:styleId="Titre1Car">
+    <w:name w:val="Titre 1 Car"/>
+    <w:basedOn w:val="Policepardfaut"/>
+    <w:link w:val="Titre1"/>
     <w:uiPriority w:val="9"/>
     <w:rsid w:val="004A1D96"/>
     <w:rPr>
@@ -3912,10 +3983,10 @@
       <w:szCs w:val="32"/>
     </w:rPr>
   </w:style>
-  <w:style w:type="character" w:customStyle="1" w:styleId="Heading3Char">
-    <w:name w:val="Heading 3 Char"/>
-    <w:basedOn w:val="DefaultParagraphFont"/>
-    <w:link w:val="Heading3"/>
+  <w:style w:type="character" w:customStyle="1" w:styleId="Titre3Car">
+    <w:name w:val="Titre 3 Car"/>
+    <w:basedOn w:val="Policepardfaut"/>
+    <w:link w:val="Titre3"/>
     <w:uiPriority w:val="9"/>
     <w:rsid w:val="00E87AE8"/>
     <w:rPr>
@@ -3925,10 +3996,10 @@
       <w:szCs w:val="24"/>
     </w:rPr>
   </w:style>
-  <w:style w:type="character" w:customStyle="1" w:styleId="Heading4Char">
-    <w:name w:val="Heading 4 Char"/>
-    <w:basedOn w:val="DefaultParagraphFont"/>
-    <w:link w:val="Heading4"/>
+  <w:style w:type="character" w:customStyle="1" w:styleId="Titre4Car">
+    <w:name w:val="Titre 4 Car"/>
+    <w:basedOn w:val="Policepardfaut"/>
+    <w:link w:val="Titre4"/>
     <w:uiPriority w:val="9"/>
     <w:rsid w:val="00705618"/>
     <w:rPr>
@@ -3938,10 +4009,10 @@
       <w:color w:val="2F5496" w:themeColor="accent1" w:themeShade="BF"/>
     </w:rPr>
   </w:style>
-  <w:style w:type="character" w:customStyle="1" w:styleId="Heading5Char">
-    <w:name w:val="Heading 5 Char"/>
-    <w:basedOn w:val="DefaultParagraphFont"/>
-    <w:link w:val="Heading5"/>
+  <w:style w:type="character" w:customStyle="1" w:styleId="Titre5Car">
+    <w:name w:val="Titre 5 Car"/>
+    <w:basedOn w:val="Policepardfaut"/>
+    <w:link w:val="Titre5"/>
     <w:uiPriority w:val="9"/>
     <w:rsid w:val="00705618"/>
     <w:rPr>
@@ -3949,10 +4020,10 @@
       <w:color w:val="2F5496" w:themeColor="accent1" w:themeShade="BF"/>
     </w:rPr>
   </w:style>
-  <w:style w:type="character" w:customStyle="1" w:styleId="Heading6Char">
-    <w:name w:val="Heading 6 Char"/>
-    <w:basedOn w:val="DefaultParagraphFont"/>
-    <w:link w:val="Heading6"/>
+  <w:style w:type="character" w:customStyle="1" w:styleId="Titre6Car">
+    <w:name w:val="Titre 6 Car"/>
+    <w:basedOn w:val="Policepardfaut"/>
+    <w:link w:val="Titre6"/>
     <w:uiPriority w:val="9"/>
     <w:rsid w:val="00705618"/>
     <w:rPr>
@@ -3960,10 +4031,10 @@
       <w:color w:val="1F3763" w:themeColor="accent1" w:themeShade="7F"/>
     </w:rPr>
   </w:style>
-  <w:style w:type="character" w:customStyle="1" w:styleId="Heading7Char">
-    <w:name w:val="Heading 7 Char"/>
-    <w:basedOn w:val="DefaultParagraphFont"/>
-    <w:link w:val="Heading7"/>
+  <w:style w:type="character" w:customStyle="1" w:styleId="Titre7Car">
+    <w:name w:val="Titre 7 Car"/>
+    <w:basedOn w:val="Policepardfaut"/>
+    <w:link w:val="Titre7"/>
     <w:uiPriority w:val="9"/>
     <w:rsid w:val="00705618"/>
     <w:rPr>
@@ -3973,10 +4044,10 @@
       <w:color w:val="1F3763" w:themeColor="accent1" w:themeShade="7F"/>
     </w:rPr>
   </w:style>
-  <w:style w:type="character" w:customStyle="1" w:styleId="Heading8Char">
-    <w:name w:val="Heading 8 Char"/>
-    <w:basedOn w:val="DefaultParagraphFont"/>
-    <w:link w:val="Heading8"/>
+  <w:style w:type="character" w:customStyle="1" w:styleId="Titre8Car">
+    <w:name w:val="Titre 8 Car"/>
+    <w:basedOn w:val="Policepardfaut"/>
+    <w:link w:val="Titre8"/>
     <w:uiPriority w:val="9"/>
     <w:rsid w:val="00705618"/>
     <w:rPr>
@@ -3986,10 +4057,10 @@
       <w:szCs w:val="21"/>
     </w:rPr>
   </w:style>
-  <w:style w:type="character" w:customStyle="1" w:styleId="Heading9Char">
-    <w:name w:val="Heading 9 Char"/>
-    <w:basedOn w:val="DefaultParagraphFont"/>
-    <w:link w:val="Heading9"/>
+  <w:style w:type="character" w:customStyle="1" w:styleId="Titre9Car">
+    <w:name w:val="Titre 9 Car"/>
+    <w:basedOn w:val="Policepardfaut"/>
+    <w:link w:val="Titre9"/>
     <w:uiPriority w:val="9"/>
     <w:rsid w:val="00705618"/>
     <w:rPr>

</xml_diff>

<commit_message>
cec - update mars 2023
</commit_message>
<xml_diff>
--- a/src/assets/documents/CEC.docx
+++ b/src/assets/documents/CEC.docx
@@ -1,6 +1,6 @@
 
 <file path=word/document.xml><?xml version="1.0" encoding="utf-8"?>
-<w:document xmlns:wpc="http://schemas.microsoft.com/office/word/2010/wordprocessingCanvas" xmlns:cx="http://schemas.microsoft.com/office/drawing/2014/chartex" xmlns:cx1="http://schemas.microsoft.com/office/drawing/2015/9/8/chartex" xmlns:cx2="http://schemas.microsoft.com/office/drawing/2015/10/21/chartex" xmlns:cx3="http://schemas.microsoft.com/office/drawing/2016/5/9/chartex" xmlns:cx4="http://schemas.microsoft.com/office/drawing/2016/5/10/chartex" xmlns:cx5="http://schemas.microsoft.com/office/drawing/2016/5/11/chartex" xmlns:cx6="http://schemas.microsoft.com/office/drawing/2016/5/12/chartex" xmlns:cx7="http://schemas.microsoft.com/office/drawing/2016/5/13/chartex" xmlns:cx8="http://schemas.microsoft.com/office/drawing/2016/5/14/chartex" xmlns:mc="http://schemas.openxmlformats.org/markup-compatibility/2006" xmlns:aink="http://schemas.microsoft.com/office/drawing/2016/ink" xmlns:am3d="http://schemas.microsoft.com/office/drawing/2017/model3d" xmlns:o="urn:schemas-microsoft-com:office:office" xmlns:r="http://schemas.openxmlformats.org/officeDocument/2006/relationships" xmlns:m="http://schemas.openxmlformats.org/officeDocument/2006/math" xmlns:v="urn:schemas-microsoft-com:vml" xmlns:wp14="http://schemas.microsoft.com/office/word/2010/wordprocessingDrawing" xmlns:wp="http://schemas.openxmlformats.org/drawingml/2006/wordprocessingDrawing" xmlns:w10="urn:schemas-microsoft-com:office:word" xmlns:w="http://schemas.openxmlformats.org/wordprocessingml/2006/main" xmlns:w14="http://schemas.microsoft.com/office/word/2010/wordml" xmlns:w15="http://schemas.microsoft.com/office/word/2012/wordml" xmlns:w16cex="http://schemas.microsoft.com/office/word/2018/wordml/cex" xmlns:w16cid="http://schemas.microsoft.com/office/word/2016/wordml/cid" xmlns:w16="http://schemas.microsoft.com/office/word/2018/wordml" xmlns:w16sdtdh="http://schemas.microsoft.com/office/word/2020/wordml/sdtdatahash" xmlns:w16se="http://schemas.microsoft.com/office/word/2015/wordml/symex" xmlns:wpg="http://schemas.microsoft.com/office/word/2010/wordprocessingGroup" xmlns:wpi="http://schemas.microsoft.com/office/word/2010/wordprocessingInk" xmlns:wne="http://schemas.microsoft.com/office/word/2006/wordml" xmlns:wps="http://schemas.microsoft.com/office/word/2010/wordprocessingShape" mc:Ignorable="w14 w15 w16se w16cid w16 w16cex w16sdtdh wp14">
+<w:document xmlns:wpc="http://schemas.microsoft.com/office/word/2010/wordprocessingCanvas" xmlns:cx="http://schemas.microsoft.com/office/drawing/2014/chartex" xmlns:cx1="http://schemas.microsoft.com/office/drawing/2015/9/8/chartex" xmlns:cx2="http://schemas.microsoft.com/office/drawing/2015/10/21/chartex" xmlns:cx3="http://schemas.microsoft.com/office/drawing/2016/5/9/chartex" xmlns:cx4="http://schemas.microsoft.com/office/drawing/2016/5/10/chartex" xmlns:cx5="http://schemas.microsoft.com/office/drawing/2016/5/11/chartex" xmlns:cx6="http://schemas.microsoft.com/office/drawing/2016/5/12/chartex" xmlns:cx7="http://schemas.microsoft.com/office/drawing/2016/5/13/chartex" xmlns:cx8="http://schemas.microsoft.com/office/drawing/2016/5/14/chartex" xmlns:mc="http://schemas.openxmlformats.org/markup-compatibility/2006" xmlns:aink="http://schemas.microsoft.com/office/drawing/2016/ink" xmlns:am3d="http://schemas.microsoft.com/office/drawing/2017/model3d" xmlns:o="urn:schemas-microsoft-com:office:office" xmlns:oel="http://schemas.microsoft.com/office/2019/extlst" xmlns:r="http://schemas.openxmlformats.org/officeDocument/2006/relationships" xmlns:m="http://schemas.openxmlformats.org/officeDocument/2006/math" xmlns:v="urn:schemas-microsoft-com:vml" xmlns:wp14="http://schemas.microsoft.com/office/word/2010/wordprocessingDrawing" xmlns:wp="http://schemas.openxmlformats.org/drawingml/2006/wordprocessingDrawing" xmlns:w10="urn:schemas-microsoft-com:office:word" xmlns:w="http://schemas.openxmlformats.org/wordprocessingml/2006/main" xmlns:w14="http://schemas.microsoft.com/office/word/2010/wordml" xmlns:w15="http://schemas.microsoft.com/office/word/2012/wordml" xmlns:w16cex="http://schemas.microsoft.com/office/word/2018/wordml/cex" xmlns:w16cid="http://schemas.microsoft.com/office/word/2016/wordml/cid" xmlns:w16="http://schemas.microsoft.com/office/word/2018/wordml" xmlns:w16du="http://schemas.microsoft.com/office/word/2023/wordml/word16du" xmlns:w16sdtdh="http://schemas.microsoft.com/office/word/2020/wordml/sdtdatahash" xmlns:w16se="http://schemas.microsoft.com/office/word/2015/wordml/symex" xmlns:wpg="http://schemas.microsoft.com/office/word/2010/wordprocessingGroup" xmlns:wpi="http://schemas.microsoft.com/office/word/2010/wordprocessingInk" xmlns:wne="http://schemas.microsoft.com/office/word/2006/wordml" xmlns:wps="http://schemas.microsoft.com/office/word/2010/wordprocessingShape" mc:Ignorable="w14 w15 w16se w16cid w16 w16cex w16sdtdh wp14">
   <w:body>
     <w:p>
       <w:pPr>
@@ -393,13 +393,7 @@
       </w:pPr>
       <w:bookmarkStart w:id="0" w:name="_Hlk68636006"/>
       <w:r>
-        <w:t xml:space="preserve">Atelier d'éducation </w:t>
-      </w:r>
-      <w:r>
-        <w:t>pour chiens de cavaliers</w:t>
-      </w:r>
-      <w:r>
-        <w:t> :</w:t>
+        <w:t>Atelier d'éducation pour chiens de cavaliers :</w:t>
       </w:r>
     </w:p>
     <w:p>
@@ -424,19 +418,31 @@
         <w:rPr>
           <w:color w:val="000000"/>
         </w:rPr>
-        <w:t xml:space="preserve">5 heures </w:t>
+        <w:t>4</w:t>
       </w:r>
       <w:r>
         <w:rPr>
           <w:color w:val="000000"/>
         </w:rPr>
-        <w:t xml:space="preserve">- </w:t>
+        <w:t xml:space="preserve"> heures - </w:t>
       </w:r>
       <w:r>
         <w:rPr>
           <w:color w:val="000000"/>
         </w:rPr>
-        <w:t xml:space="preserve">490 </w:t>
+        <w:t>4</w:t>
+      </w:r>
+      <w:r>
+        <w:rPr>
+          <w:color w:val="000000"/>
+        </w:rPr>
+        <w:t>0</w:t>
+      </w:r>
+      <w:r>
+        <w:rPr>
+          <w:color w:val="000000"/>
+        </w:rPr>
+        <w:t xml:space="preserve">0 </w:t>
       </w:r>
       <w:r>
         <w:rPr>
@@ -573,25 +579,25 @@
         <w:rPr>
           <w:color w:val="000000"/>
         </w:rPr>
-        <w:t xml:space="preserve">5 heures sur une journée </w:t>
+        <w:t>S</w:t>
       </w:r>
       <w:r>
         <w:rPr>
           <w:color w:val="000000"/>
         </w:rPr>
+        <w:t xml:space="preserve">ur une journée </w:t>
+      </w:r>
+      <w:r>
+        <w:rPr>
+          <w:color w:val="000000"/>
+        </w:rPr>
         <w:t xml:space="preserve">- </w:t>
       </w:r>
       <w:r>
         <w:rPr>
           <w:color w:val="000000"/>
         </w:rPr>
-        <w:t>5</w:t>
-      </w:r>
-      <w:r>
-        <w:rPr>
-          <w:color w:val="000000"/>
-        </w:rPr>
-        <w:t>90</w:t>
+        <w:t>400</w:t>
       </w:r>
       <w:r>
         <w:rPr>
@@ -691,114 +697,90 @@
     <w:p>
       <w:pPr>
         <w:rPr>
-          <w:b/>
-          <w:bCs/>
-        </w:rPr>
-      </w:pPr>
-      <w:r>
-        <w:rPr>
-          <w:b/>
-          <w:bCs/>
-        </w:rPr>
-        <w:t xml:space="preserve">Date et heures prévues: </w:t>
+          <w:lang w:eastAsia="fr-FR"/>
+        </w:rPr>
+      </w:pPr>
+      <w:r>
+        <w:rPr>
+          <w:lang w:eastAsia="fr-FR"/>
+        </w:rPr>
+        <w:t xml:space="preserve">Une fois le programme terminé, et afin de </w:t>
+      </w:r>
+      <w:r>
+        <w:rPr>
+          <w:lang w:eastAsia="fr-FR"/>
+        </w:rPr>
+        <w:t>perfectionner vos</w:t>
+      </w:r>
+      <w:r>
+        <w:rPr>
+          <w:lang w:eastAsia="fr-FR"/>
+        </w:rPr>
+        <w:t xml:space="preserve"> acquis</w:t>
+      </w:r>
+      <w:r>
+        <w:rPr>
+          <w:lang w:eastAsia="fr-FR"/>
+        </w:rPr>
+        <w:t xml:space="preserve">, les </w:t>
+      </w:r>
+      <w:r>
+        <w:rPr>
+          <w:lang w:eastAsia="fr-FR"/>
+        </w:rPr>
+        <w:t xml:space="preserve">cours collectifs du dimanche matin, </w:t>
+      </w:r>
+      <w:r>
+        <w:rPr>
+          <w:lang w:eastAsia="fr-FR"/>
+        </w:rPr>
+        <w:t xml:space="preserve">vous sont offerts </w:t>
+      </w:r>
+      <w:r>
+        <w:rPr>
+          <w:lang w:eastAsia="fr-FR"/>
+        </w:rPr>
+        <w:t>jusqu'au ___________ </w:t>
       </w:r>
     </w:p>
-    <w:tbl>
-      <w:tblPr>
-        <w:tblStyle w:val="Grilledutableau"/>
-        <w:tblW w:w="10205" w:type="dxa"/>
-        <w:tblLook w:val="04A0" w:firstRow="1" w:lastRow="0" w:firstColumn="1" w:lastColumn="0" w:noHBand="0" w:noVBand="1"/>
-      </w:tblPr>
-      <w:tblGrid>
-        <w:gridCol w:w="10205"/>
-      </w:tblGrid>
-      <w:tr>
-        <w:trPr>
-          <w:trHeight w:val="578"/>
-        </w:trPr>
-        <w:tc>
-          <w:tcPr>
-            <w:tcW w:w="10205" w:type="dxa"/>
-          </w:tcPr>
-          <w:p/>
-        </w:tc>
-      </w:tr>
-    </w:tbl>
+    <w:p>
+      <w:pPr>
+        <w:rPr>
+          <w:lang w:eastAsia="fr-FR"/>
+        </w:rPr>
+      </w:pPr>
+      <w:r>
+        <w:rPr>
+          <w:lang w:eastAsia="fr-FR"/>
+        </w:rPr>
+        <w:t xml:space="preserve">En cas d'absence de votre part, ces cours seront perdus. Au-delà de cette date, si vous souhaitez encore participer, vous </w:t>
+      </w:r>
+      <w:r>
+        <w:rPr>
+          <w:lang w:eastAsia="fr-FR"/>
+        </w:rPr>
+        <w:t>serez</w:t>
+      </w:r>
+      <w:r>
+        <w:rPr>
+          <w:lang w:eastAsia="fr-FR"/>
+        </w:rPr>
+        <w:t xml:space="preserve"> les bienvenus, mais les cours vous seront facturés. Merci </w:t>
+      </w:r>
+      <w:r>
+        <w:rPr>
+          <w:lang w:eastAsia="fr-FR"/>
+        </w:rPr>
+        <w:t>de</w:t>
+      </w:r>
+      <w:r>
+        <w:rPr>
+          <w:lang w:eastAsia="fr-FR"/>
+        </w:rPr>
+        <w:t xml:space="preserve"> votre compréhension. </w:t>
+      </w:r>
+    </w:p>
     <w:p/>
-    <w:p>
-      <w:r>
-        <w:rPr>
-          <w:b/>
-          <w:bCs/>
-        </w:rPr>
-        <w:t>Adresse</w:t>
-      </w:r>
-      <w:r>
-        <w:rPr>
-          <w:b/>
-          <w:bCs/>
-        </w:rPr>
-        <w:t xml:space="preserve"> de la prestation</w:t>
-      </w:r>
-      <w:r>
-        <w:t xml:space="preserve"> (si diff</w:t>
-      </w:r>
-      <w:r>
-        <w:rPr>
-          <w:rFonts w:eastAsia="Segoe UI Symbol" w:hint="eastAsia"/>
-        </w:rPr>
-        <w:t>ér</w:t>
-      </w:r>
-      <w:r>
-        <w:rPr>
-          <w:rFonts w:eastAsia="Segoe UI Symbol"/>
-        </w:rPr>
-        <w:t>ente de l’adresse de l’éducateur canin)</w:t>
-      </w:r>
-      <w:r>
-        <w:t xml:space="preserve">: </w:t>
-      </w:r>
-    </w:p>
-    <w:tbl>
-      <w:tblPr>
-        <w:tblStyle w:val="Grilledutableau"/>
-        <w:tblW w:w="0" w:type="auto"/>
-        <w:tblLook w:val="04A0" w:firstRow="1" w:lastRow="0" w:firstColumn="1" w:lastColumn="0" w:noHBand="0" w:noVBand="1"/>
-      </w:tblPr>
-      <w:tblGrid>
-        <w:gridCol w:w="10206"/>
-      </w:tblGrid>
-      <w:tr>
-        <w:trPr>
-          <w:trHeight w:val="1160"/>
-        </w:trPr>
-        <w:tc>
-          <w:tcPr>
-            <w:tcW w:w="10206" w:type="dxa"/>
-          </w:tcPr>
-          <w:p>
-            <w:pPr>
-              <w:spacing w:after="60"/>
-              <w:rPr>
-                <w:rFonts w:cstheme="minorHAnsi"/>
-                <w:sz w:val="12"/>
-                <w:szCs w:val="12"/>
-              </w:rPr>
-            </w:pPr>
-          </w:p>
-        </w:tc>
-      </w:tr>
-    </w:tbl>
-    <w:p>
-      <w:pPr>
-        <w:spacing w:after="60"/>
-        <w:rPr>
-          <w:rFonts w:cstheme="minorHAnsi"/>
-          <w:sz w:val="12"/>
-          <w:szCs w:val="12"/>
-        </w:rPr>
-      </w:pPr>
-    </w:p>
     <w:p>
       <w:pPr>
         <w:pStyle w:val="Titre1"/>
@@ -1314,7 +1296,7 @@
 </file>
 
 <file path=word/endnotes.xml><?xml version="1.0" encoding="utf-8"?>
-<w:endnotes xmlns:wpc="http://schemas.microsoft.com/office/word/2010/wordprocessingCanvas" xmlns:cx="http://schemas.microsoft.com/office/drawing/2014/chartex" xmlns:cx1="http://schemas.microsoft.com/office/drawing/2015/9/8/chartex" xmlns:cx2="http://schemas.microsoft.com/office/drawing/2015/10/21/chartex" xmlns:cx3="http://schemas.microsoft.com/office/drawing/2016/5/9/chartex" xmlns:cx4="http://schemas.microsoft.com/office/drawing/2016/5/10/chartex" xmlns:cx5="http://schemas.microsoft.com/office/drawing/2016/5/11/chartex" xmlns:cx6="http://schemas.microsoft.com/office/drawing/2016/5/12/chartex" xmlns:cx7="http://schemas.microsoft.com/office/drawing/2016/5/13/chartex" xmlns:cx8="http://schemas.microsoft.com/office/drawing/2016/5/14/chartex" xmlns:mc="http://schemas.openxmlformats.org/markup-compatibility/2006" xmlns:aink="http://schemas.microsoft.com/office/drawing/2016/ink" xmlns:am3d="http://schemas.microsoft.com/office/drawing/2017/model3d" xmlns:o="urn:schemas-microsoft-com:office:office" xmlns:r="http://schemas.openxmlformats.org/officeDocument/2006/relationships" xmlns:m="http://schemas.openxmlformats.org/officeDocument/2006/math" xmlns:v="urn:schemas-microsoft-com:vml" xmlns:wp14="http://schemas.microsoft.com/office/word/2010/wordprocessingDrawing" xmlns:wp="http://schemas.openxmlformats.org/drawingml/2006/wordprocessingDrawing" xmlns:w10="urn:schemas-microsoft-com:office:word" xmlns:w="http://schemas.openxmlformats.org/wordprocessingml/2006/main" xmlns:w14="http://schemas.microsoft.com/office/word/2010/wordml" xmlns:w15="http://schemas.microsoft.com/office/word/2012/wordml" xmlns:w16cex="http://schemas.microsoft.com/office/word/2018/wordml/cex" xmlns:w16cid="http://schemas.microsoft.com/office/word/2016/wordml/cid" xmlns:w16="http://schemas.microsoft.com/office/word/2018/wordml" xmlns:w16sdtdh="http://schemas.microsoft.com/office/word/2020/wordml/sdtdatahash" xmlns:w16se="http://schemas.microsoft.com/office/word/2015/wordml/symex" xmlns:wpg="http://schemas.microsoft.com/office/word/2010/wordprocessingGroup" xmlns:wpi="http://schemas.microsoft.com/office/word/2010/wordprocessingInk" xmlns:wne="http://schemas.microsoft.com/office/word/2006/wordml" xmlns:wps="http://schemas.microsoft.com/office/word/2010/wordprocessingShape" mc:Ignorable="w14 w15 w16se w16cid w16 w16cex w16sdtdh wp14">
+<w:endnotes xmlns:wpc="http://schemas.microsoft.com/office/word/2010/wordprocessingCanvas" xmlns:cx="http://schemas.microsoft.com/office/drawing/2014/chartex" xmlns:cx1="http://schemas.microsoft.com/office/drawing/2015/9/8/chartex" xmlns:cx2="http://schemas.microsoft.com/office/drawing/2015/10/21/chartex" xmlns:cx3="http://schemas.microsoft.com/office/drawing/2016/5/9/chartex" xmlns:cx4="http://schemas.microsoft.com/office/drawing/2016/5/10/chartex" xmlns:cx5="http://schemas.microsoft.com/office/drawing/2016/5/11/chartex" xmlns:cx6="http://schemas.microsoft.com/office/drawing/2016/5/12/chartex" xmlns:cx7="http://schemas.microsoft.com/office/drawing/2016/5/13/chartex" xmlns:cx8="http://schemas.microsoft.com/office/drawing/2016/5/14/chartex" xmlns:mc="http://schemas.openxmlformats.org/markup-compatibility/2006" xmlns:aink="http://schemas.microsoft.com/office/drawing/2016/ink" xmlns:am3d="http://schemas.microsoft.com/office/drawing/2017/model3d" xmlns:o="urn:schemas-microsoft-com:office:office" xmlns:oel="http://schemas.microsoft.com/office/2019/extlst" xmlns:r="http://schemas.openxmlformats.org/officeDocument/2006/relationships" xmlns:m="http://schemas.openxmlformats.org/officeDocument/2006/math" xmlns:v="urn:schemas-microsoft-com:vml" xmlns:wp14="http://schemas.microsoft.com/office/word/2010/wordprocessingDrawing" xmlns:wp="http://schemas.openxmlformats.org/drawingml/2006/wordprocessingDrawing" xmlns:w10="urn:schemas-microsoft-com:office:word" xmlns:w="http://schemas.openxmlformats.org/wordprocessingml/2006/main" xmlns:w14="http://schemas.microsoft.com/office/word/2010/wordml" xmlns:w15="http://schemas.microsoft.com/office/word/2012/wordml" xmlns:w16cex="http://schemas.microsoft.com/office/word/2018/wordml/cex" xmlns:w16cid="http://schemas.microsoft.com/office/word/2016/wordml/cid" xmlns:w16="http://schemas.microsoft.com/office/word/2018/wordml" xmlns:w16du="http://schemas.microsoft.com/office/word/2023/wordml/word16du" xmlns:w16sdtdh="http://schemas.microsoft.com/office/word/2020/wordml/sdtdatahash" xmlns:w16se="http://schemas.microsoft.com/office/word/2015/wordml/symex" xmlns:wpg="http://schemas.microsoft.com/office/word/2010/wordprocessingGroup" xmlns:wpi="http://schemas.microsoft.com/office/word/2010/wordprocessingInk" xmlns:wne="http://schemas.microsoft.com/office/word/2006/wordml" xmlns:wps="http://schemas.microsoft.com/office/word/2010/wordprocessingShape" mc:Ignorable="w14 w15 w16se w16cid w16 w16cex w16sdtdh wp14">
   <w:endnote w:type="separator" w:id="-1">
     <w:p>
       <w:pPr>
@@ -1339,7 +1321,7 @@
 </file>
 
 <file path=word/footer1.xml><?xml version="1.0" encoding="utf-8"?>
-<w:ftr xmlns:wpc="http://schemas.microsoft.com/office/word/2010/wordprocessingCanvas" xmlns:cx="http://schemas.microsoft.com/office/drawing/2014/chartex" xmlns:cx1="http://schemas.microsoft.com/office/drawing/2015/9/8/chartex" xmlns:cx2="http://schemas.microsoft.com/office/drawing/2015/10/21/chartex" xmlns:cx3="http://schemas.microsoft.com/office/drawing/2016/5/9/chartex" xmlns:cx4="http://schemas.microsoft.com/office/drawing/2016/5/10/chartex" xmlns:cx5="http://schemas.microsoft.com/office/drawing/2016/5/11/chartex" xmlns:cx6="http://schemas.microsoft.com/office/drawing/2016/5/12/chartex" xmlns:cx7="http://schemas.microsoft.com/office/drawing/2016/5/13/chartex" xmlns:cx8="http://schemas.microsoft.com/office/drawing/2016/5/14/chartex" xmlns:mc="http://schemas.openxmlformats.org/markup-compatibility/2006" xmlns:aink="http://schemas.microsoft.com/office/drawing/2016/ink" xmlns:am3d="http://schemas.microsoft.com/office/drawing/2017/model3d" xmlns:o="urn:schemas-microsoft-com:office:office" xmlns:r="http://schemas.openxmlformats.org/officeDocument/2006/relationships" xmlns:m="http://schemas.openxmlformats.org/officeDocument/2006/math" xmlns:v="urn:schemas-microsoft-com:vml" xmlns:wp14="http://schemas.microsoft.com/office/word/2010/wordprocessingDrawing" xmlns:wp="http://schemas.openxmlformats.org/drawingml/2006/wordprocessingDrawing" xmlns:w10="urn:schemas-microsoft-com:office:word" xmlns:w="http://schemas.openxmlformats.org/wordprocessingml/2006/main" xmlns:w14="http://schemas.microsoft.com/office/word/2010/wordml" xmlns:w15="http://schemas.microsoft.com/office/word/2012/wordml" xmlns:w16cex="http://schemas.microsoft.com/office/word/2018/wordml/cex" xmlns:w16cid="http://schemas.microsoft.com/office/word/2016/wordml/cid" xmlns:w16="http://schemas.microsoft.com/office/word/2018/wordml" xmlns:w16sdtdh="http://schemas.microsoft.com/office/word/2020/wordml/sdtdatahash" xmlns:w16se="http://schemas.microsoft.com/office/word/2015/wordml/symex" xmlns:wpg="http://schemas.microsoft.com/office/word/2010/wordprocessingGroup" xmlns:wpi="http://schemas.microsoft.com/office/word/2010/wordprocessingInk" xmlns:wne="http://schemas.microsoft.com/office/word/2006/wordml" xmlns:wps="http://schemas.microsoft.com/office/word/2010/wordprocessingShape" mc:Ignorable="w14 w15 w16se w16cid w16 w16cex w16sdtdh wp14">
+<w:ftr xmlns:wpc="http://schemas.microsoft.com/office/word/2010/wordprocessingCanvas" xmlns:cx="http://schemas.microsoft.com/office/drawing/2014/chartex" xmlns:cx1="http://schemas.microsoft.com/office/drawing/2015/9/8/chartex" xmlns:cx2="http://schemas.microsoft.com/office/drawing/2015/10/21/chartex" xmlns:cx3="http://schemas.microsoft.com/office/drawing/2016/5/9/chartex" xmlns:cx4="http://schemas.microsoft.com/office/drawing/2016/5/10/chartex" xmlns:cx5="http://schemas.microsoft.com/office/drawing/2016/5/11/chartex" xmlns:cx6="http://schemas.microsoft.com/office/drawing/2016/5/12/chartex" xmlns:cx7="http://schemas.microsoft.com/office/drawing/2016/5/13/chartex" xmlns:cx8="http://schemas.microsoft.com/office/drawing/2016/5/14/chartex" xmlns:mc="http://schemas.openxmlformats.org/markup-compatibility/2006" xmlns:aink="http://schemas.microsoft.com/office/drawing/2016/ink" xmlns:am3d="http://schemas.microsoft.com/office/drawing/2017/model3d" xmlns:o="urn:schemas-microsoft-com:office:office" xmlns:oel="http://schemas.microsoft.com/office/2019/extlst" xmlns:r="http://schemas.openxmlformats.org/officeDocument/2006/relationships" xmlns:m="http://schemas.openxmlformats.org/officeDocument/2006/math" xmlns:v="urn:schemas-microsoft-com:vml" xmlns:wp14="http://schemas.microsoft.com/office/word/2010/wordprocessingDrawing" xmlns:wp="http://schemas.openxmlformats.org/drawingml/2006/wordprocessingDrawing" xmlns:w10="urn:schemas-microsoft-com:office:word" xmlns:w="http://schemas.openxmlformats.org/wordprocessingml/2006/main" xmlns:w14="http://schemas.microsoft.com/office/word/2010/wordml" xmlns:w15="http://schemas.microsoft.com/office/word/2012/wordml" xmlns:w16cex="http://schemas.microsoft.com/office/word/2018/wordml/cex" xmlns:w16cid="http://schemas.microsoft.com/office/word/2016/wordml/cid" xmlns:w16="http://schemas.microsoft.com/office/word/2018/wordml" xmlns:w16du="http://schemas.microsoft.com/office/word/2023/wordml/word16du" xmlns:w16sdtdh="http://schemas.microsoft.com/office/word/2020/wordml/sdtdatahash" xmlns:w16se="http://schemas.microsoft.com/office/word/2015/wordml/symex" xmlns:wpg="http://schemas.microsoft.com/office/word/2010/wordprocessingGroup" xmlns:wpi="http://schemas.microsoft.com/office/word/2010/wordprocessingInk" xmlns:wne="http://schemas.microsoft.com/office/word/2006/wordml" xmlns:wps="http://schemas.microsoft.com/office/word/2010/wordprocessingShape" mc:Ignorable="w14 w15 w16se w16cid w16 w16cex w16sdtdh wp14">
   <w:p>
     <w:pPr>
       <w:jc w:val="center"/>
@@ -1471,7 +1453,7 @@
 </file>
 
 <file path=word/footnotes.xml><?xml version="1.0" encoding="utf-8"?>
-<w:footnotes xmlns:wpc="http://schemas.microsoft.com/office/word/2010/wordprocessingCanvas" xmlns:cx="http://schemas.microsoft.com/office/drawing/2014/chartex" xmlns:cx1="http://schemas.microsoft.com/office/drawing/2015/9/8/chartex" xmlns:cx2="http://schemas.microsoft.com/office/drawing/2015/10/21/chartex" xmlns:cx3="http://schemas.microsoft.com/office/drawing/2016/5/9/chartex" xmlns:cx4="http://schemas.microsoft.com/office/drawing/2016/5/10/chartex" xmlns:cx5="http://schemas.microsoft.com/office/drawing/2016/5/11/chartex" xmlns:cx6="http://schemas.microsoft.com/office/drawing/2016/5/12/chartex" xmlns:cx7="http://schemas.microsoft.com/office/drawing/2016/5/13/chartex" xmlns:cx8="http://schemas.microsoft.com/office/drawing/2016/5/14/chartex" xmlns:mc="http://schemas.openxmlformats.org/markup-compatibility/2006" xmlns:aink="http://schemas.microsoft.com/office/drawing/2016/ink" xmlns:am3d="http://schemas.microsoft.com/office/drawing/2017/model3d" xmlns:o="urn:schemas-microsoft-com:office:office" xmlns:r="http://schemas.openxmlformats.org/officeDocument/2006/relationships" xmlns:m="http://schemas.openxmlformats.org/officeDocument/2006/math" xmlns:v="urn:schemas-microsoft-com:vml" xmlns:wp14="http://schemas.microsoft.com/office/word/2010/wordprocessingDrawing" xmlns:wp="http://schemas.openxmlformats.org/drawingml/2006/wordprocessingDrawing" xmlns:w10="urn:schemas-microsoft-com:office:word" xmlns:w="http://schemas.openxmlformats.org/wordprocessingml/2006/main" xmlns:w14="http://schemas.microsoft.com/office/word/2010/wordml" xmlns:w15="http://schemas.microsoft.com/office/word/2012/wordml" xmlns:w16cex="http://schemas.microsoft.com/office/word/2018/wordml/cex" xmlns:w16cid="http://schemas.microsoft.com/office/word/2016/wordml/cid" xmlns:w16="http://schemas.microsoft.com/office/word/2018/wordml" xmlns:w16sdtdh="http://schemas.microsoft.com/office/word/2020/wordml/sdtdatahash" xmlns:w16se="http://schemas.microsoft.com/office/word/2015/wordml/symex" xmlns:wpg="http://schemas.microsoft.com/office/word/2010/wordprocessingGroup" xmlns:wpi="http://schemas.microsoft.com/office/word/2010/wordprocessingInk" xmlns:wne="http://schemas.microsoft.com/office/word/2006/wordml" xmlns:wps="http://schemas.microsoft.com/office/word/2010/wordprocessingShape" mc:Ignorable="w14 w15 w16se w16cid w16 w16cex w16sdtdh wp14">
+<w:footnotes xmlns:wpc="http://schemas.microsoft.com/office/word/2010/wordprocessingCanvas" xmlns:cx="http://schemas.microsoft.com/office/drawing/2014/chartex" xmlns:cx1="http://schemas.microsoft.com/office/drawing/2015/9/8/chartex" xmlns:cx2="http://schemas.microsoft.com/office/drawing/2015/10/21/chartex" xmlns:cx3="http://schemas.microsoft.com/office/drawing/2016/5/9/chartex" xmlns:cx4="http://schemas.microsoft.com/office/drawing/2016/5/10/chartex" xmlns:cx5="http://schemas.microsoft.com/office/drawing/2016/5/11/chartex" xmlns:cx6="http://schemas.microsoft.com/office/drawing/2016/5/12/chartex" xmlns:cx7="http://schemas.microsoft.com/office/drawing/2016/5/13/chartex" xmlns:cx8="http://schemas.microsoft.com/office/drawing/2016/5/14/chartex" xmlns:mc="http://schemas.openxmlformats.org/markup-compatibility/2006" xmlns:aink="http://schemas.microsoft.com/office/drawing/2016/ink" xmlns:am3d="http://schemas.microsoft.com/office/drawing/2017/model3d" xmlns:o="urn:schemas-microsoft-com:office:office" xmlns:oel="http://schemas.microsoft.com/office/2019/extlst" xmlns:r="http://schemas.openxmlformats.org/officeDocument/2006/relationships" xmlns:m="http://schemas.openxmlformats.org/officeDocument/2006/math" xmlns:v="urn:schemas-microsoft-com:vml" xmlns:wp14="http://schemas.microsoft.com/office/word/2010/wordprocessingDrawing" xmlns:wp="http://schemas.openxmlformats.org/drawingml/2006/wordprocessingDrawing" xmlns:w10="urn:schemas-microsoft-com:office:word" xmlns:w="http://schemas.openxmlformats.org/wordprocessingml/2006/main" xmlns:w14="http://schemas.microsoft.com/office/word/2010/wordml" xmlns:w15="http://schemas.microsoft.com/office/word/2012/wordml" xmlns:w16cex="http://schemas.microsoft.com/office/word/2018/wordml/cex" xmlns:w16cid="http://schemas.microsoft.com/office/word/2016/wordml/cid" xmlns:w16="http://schemas.microsoft.com/office/word/2018/wordml" xmlns:w16du="http://schemas.microsoft.com/office/word/2023/wordml/word16du" xmlns:w16sdtdh="http://schemas.microsoft.com/office/word/2020/wordml/sdtdatahash" xmlns:w16se="http://schemas.microsoft.com/office/word/2015/wordml/symex" xmlns:wpg="http://schemas.microsoft.com/office/word/2010/wordprocessingGroup" xmlns:wpi="http://schemas.microsoft.com/office/word/2010/wordprocessingInk" xmlns:wne="http://schemas.microsoft.com/office/word/2006/wordml" xmlns:wps="http://schemas.microsoft.com/office/word/2010/wordprocessingShape" mc:Ignorable="w14 w15 w16se w16cid w16 w16cex w16sdtdh wp14">
   <w:footnote w:type="separator" w:id="-1">
     <w:p>
       <w:pPr>
@@ -1496,7 +1478,7 @@
 </file>
 
 <file path=word/numbering.xml><?xml version="1.0" encoding="utf-8"?>
-<w:numbering xmlns:wpc="http://schemas.microsoft.com/office/word/2010/wordprocessingCanvas" xmlns:cx="http://schemas.microsoft.com/office/drawing/2014/chartex" xmlns:cx1="http://schemas.microsoft.com/office/drawing/2015/9/8/chartex" xmlns:cx2="http://schemas.microsoft.com/office/drawing/2015/10/21/chartex" xmlns:cx3="http://schemas.microsoft.com/office/drawing/2016/5/9/chartex" xmlns:cx4="http://schemas.microsoft.com/office/drawing/2016/5/10/chartex" xmlns:cx5="http://schemas.microsoft.com/office/drawing/2016/5/11/chartex" xmlns:cx6="http://schemas.microsoft.com/office/drawing/2016/5/12/chartex" xmlns:cx7="http://schemas.microsoft.com/office/drawing/2016/5/13/chartex" xmlns:cx8="http://schemas.microsoft.com/office/drawing/2016/5/14/chartex" xmlns:mc="http://schemas.openxmlformats.org/markup-compatibility/2006" xmlns:aink="http://schemas.microsoft.com/office/drawing/2016/ink" xmlns:am3d="http://schemas.microsoft.com/office/drawing/2017/model3d" xmlns:o="urn:schemas-microsoft-com:office:office" xmlns:r="http://schemas.openxmlformats.org/officeDocument/2006/relationships" xmlns:m="http://schemas.openxmlformats.org/officeDocument/2006/math" xmlns:v="urn:schemas-microsoft-com:vml" xmlns:wp14="http://schemas.microsoft.com/office/word/2010/wordprocessingDrawing" xmlns:wp="http://schemas.openxmlformats.org/drawingml/2006/wordprocessingDrawing" xmlns:w10="urn:schemas-microsoft-com:office:word" xmlns:w="http://schemas.openxmlformats.org/wordprocessingml/2006/main" xmlns:w14="http://schemas.microsoft.com/office/word/2010/wordml" xmlns:w15="http://schemas.microsoft.com/office/word/2012/wordml" xmlns:w16cex="http://schemas.microsoft.com/office/word/2018/wordml/cex" xmlns:w16cid="http://schemas.microsoft.com/office/word/2016/wordml/cid" xmlns:w16="http://schemas.microsoft.com/office/word/2018/wordml" xmlns:w16sdtdh="http://schemas.microsoft.com/office/word/2020/wordml/sdtdatahash" xmlns:w16se="http://schemas.microsoft.com/office/word/2015/wordml/symex" xmlns:wpg="http://schemas.microsoft.com/office/word/2010/wordprocessingGroup" xmlns:wpi="http://schemas.microsoft.com/office/word/2010/wordprocessingInk" xmlns:wne="http://schemas.microsoft.com/office/word/2006/wordml" xmlns:wps="http://schemas.microsoft.com/office/word/2010/wordprocessingShape" mc:Ignorable="w14 w15 w16se w16cid w16 w16cex w16sdtdh wp14">
+<w:numbering xmlns:wpc="http://schemas.microsoft.com/office/word/2010/wordprocessingCanvas" xmlns:cx="http://schemas.microsoft.com/office/drawing/2014/chartex" xmlns:cx1="http://schemas.microsoft.com/office/drawing/2015/9/8/chartex" xmlns:cx2="http://schemas.microsoft.com/office/drawing/2015/10/21/chartex" xmlns:cx3="http://schemas.microsoft.com/office/drawing/2016/5/9/chartex" xmlns:cx4="http://schemas.microsoft.com/office/drawing/2016/5/10/chartex" xmlns:cx5="http://schemas.microsoft.com/office/drawing/2016/5/11/chartex" xmlns:cx6="http://schemas.microsoft.com/office/drawing/2016/5/12/chartex" xmlns:cx7="http://schemas.microsoft.com/office/drawing/2016/5/13/chartex" xmlns:cx8="http://schemas.microsoft.com/office/drawing/2016/5/14/chartex" xmlns:mc="http://schemas.openxmlformats.org/markup-compatibility/2006" xmlns:aink="http://schemas.microsoft.com/office/drawing/2016/ink" xmlns:am3d="http://schemas.microsoft.com/office/drawing/2017/model3d" xmlns:o="urn:schemas-microsoft-com:office:office" xmlns:oel="http://schemas.microsoft.com/office/2019/extlst" xmlns:r="http://schemas.openxmlformats.org/officeDocument/2006/relationships" xmlns:m="http://schemas.openxmlformats.org/officeDocument/2006/math" xmlns:v="urn:schemas-microsoft-com:vml" xmlns:wp14="http://schemas.microsoft.com/office/word/2010/wordprocessingDrawing" xmlns:wp="http://schemas.openxmlformats.org/drawingml/2006/wordprocessingDrawing" xmlns:w10="urn:schemas-microsoft-com:office:word" xmlns:w="http://schemas.openxmlformats.org/wordprocessingml/2006/main" xmlns:w14="http://schemas.microsoft.com/office/word/2010/wordml" xmlns:w15="http://schemas.microsoft.com/office/word/2012/wordml" xmlns:w16cex="http://schemas.microsoft.com/office/word/2018/wordml/cex" xmlns:w16cid="http://schemas.microsoft.com/office/word/2016/wordml/cid" xmlns:w16="http://schemas.microsoft.com/office/word/2018/wordml" xmlns:w16du="http://schemas.microsoft.com/office/word/2023/wordml/word16du" xmlns:w16sdtdh="http://schemas.microsoft.com/office/word/2020/wordml/sdtdatahash" xmlns:w16se="http://schemas.microsoft.com/office/word/2015/wordml/symex" xmlns:wpg="http://schemas.microsoft.com/office/word/2010/wordprocessingGroup" xmlns:wpi="http://schemas.microsoft.com/office/word/2010/wordprocessingInk" xmlns:wne="http://schemas.microsoft.com/office/word/2006/wordml" xmlns:wps="http://schemas.microsoft.com/office/word/2010/wordprocessingShape" mc:Ignorable="w14 w15 w16se w16cid w16 w16cex w16sdtdh wp14">
   <w:abstractNum w:abstractNumId="0" w15:restartNumberingAfterBreak="0">
     <w:nsid w:val="002071C7"/>
     <w:multiLevelType w:val="hybridMultilevel"/>
@@ -2799,40 +2781,40 @@
       </w:pPr>
     </w:lvl>
   </w:abstractNum>
-  <w:num w:numId="1">
+  <w:num w:numId="1" w16cid:durableId="1347635545">
     <w:abstractNumId w:val="10"/>
   </w:num>
-  <w:num w:numId="2">
+  <w:num w:numId="2" w16cid:durableId="1911889490">
     <w:abstractNumId w:val="5"/>
   </w:num>
-  <w:num w:numId="3">
+  <w:num w:numId="3" w16cid:durableId="2017415500">
     <w:abstractNumId w:val="4"/>
   </w:num>
-  <w:num w:numId="4">
+  <w:num w:numId="4" w16cid:durableId="912351119">
     <w:abstractNumId w:val="0"/>
   </w:num>
-  <w:num w:numId="5">
+  <w:num w:numId="5" w16cid:durableId="1183205094">
     <w:abstractNumId w:val="2"/>
   </w:num>
-  <w:num w:numId="6">
+  <w:num w:numId="6" w16cid:durableId="1973051244">
     <w:abstractNumId w:val="8"/>
   </w:num>
-  <w:num w:numId="7">
+  <w:num w:numId="7" w16cid:durableId="621225622">
     <w:abstractNumId w:val="11"/>
   </w:num>
-  <w:num w:numId="8">
+  <w:num w:numId="8" w16cid:durableId="713579199">
     <w:abstractNumId w:val="6"/>
   </w:num>
-  <w:num w:numId="9">
+  <w:num w:numId="9" w16cid:durableId="711609666">
     <w:abstractNumId w:val="1"/>
   </w:num>
-  <w:num w:numId="10">
+  <w:num w:numId="10" w16cid:durableId="742676126">
     <w:abstractNumId w:val="7"/>
   </w:num>
-  <w:num w:numId="11">
+  <w:num w:numId="11" w16cid:durableId="1047340167">
     <w:abstractNumId w:val="3"/>
   </w:num>
-  <w:num w:numId="12">
+  <w:num w:numId="12" w16cid:durableId="1934629818">
     <w:abstractNumId w:val="9"/>
   </w:num>
 </w:numbering>

</xml_diff>